<commit_message>
Update word enabled editing
</commit_message>
<xml_diff>
--- a/public/word_template/Syllabus_Template.docx
+++ b/public/word_template/Syllabus_Template.docx
@@ -1,9 +1,10 @@
 
 <file path=word/document.xml><?xml version="1.0" encoding="utf-8"?>
-<w:document xmlns:wpc="http://schemas.microsoft.com/office/word/2010/wordprocessingCanvas" xmlns:mc="http://schemas.openxmlformats.org/markup-compatibility/2006" xmlns:o="urn:schemas-microsoft-com:office:office" xmlns:r="http://schemas.openxmlformats.org/officeDocument/2006/relationships" xmlns:m="http://schemas.openxmlformats.org/officeDocument/2006/math" xmlns:v="urn:schemas-microsoft-com:vml" xmlns:wp14="http://schemas.microsoft.com/office/word/2010/wordprocessingDrawing" xmlns:wp="http://schemas.openxmlformats.org/drawingml/2006/wordprocessingDrawing" xmlns:w10="urn:schemas-microsoft-com:office:word" xmlns:w="http://schemas.openxmlformats.org/wordprocessingml/2006/main" xmlns:w14="http://schemas.microsoft.com/office/word/2010/wordml" xmlns:w15="http://schemas.microsoft.com/office/word/2012/wordml" xmlns:wpg="http://schemas.microsoft.com/office/word/2010/wordprocessingGroup" xmlns:wpi="http://schemas.microsoft.com/office/word/2010/wordprocessingInk" xmlns:wne="http://schemas.microsoft.com/office/word/2006/wordml" xmlns:wps="http://schemas.microsoft.com/office/word/2010/wordprocessingShape" mc:Ignorable="w14 w15 wp14">
+<w:document xmlns:wpc="http://schemas.microsoft.com/office/word/2010/wordprocessingCanvas" xmlns:cx="http://schemas.microsoft.com/office/drawing/2014/chartex" xmlns:cx1="http://schemas.microsoft.com/office/drawing/2015/9/8/chartex" xmlns:cx2="http://schemas.microsoft.com/office/drawing/2015/10/21/chartex" xmlns:cx3="http://schemas.microsoft.com/office/drawing/2016/5/9/chartex" xmlns:cx4="http://schemas.microsoft.com/office/drawing/2016/5/10/chartex" xmlns:cx5="http://schemas.microsoft.com/office/drawing/2016/5/11/chartex" xmlns:cx6="http://schemas.microsoft.com/office/drawing/2016/5/12/chartex" xmlns:cx7="http://schemas.microsoft.com/office/drawing/2016/5/13/chartex" xmlns:cx8="http://schemas.microsoft.com/office/drawing/2016/5/14/chartex" xmlns:mc="http://schemas.openxmlformats.org/markup-compatibility/2006" xmlns:aink="http://schemas.microsoft.com/office/drawing/2016/ink" xmlns:am3d="http://schemas.microsoft.com/office/drawing/2017/model3d" xmlns:o="urn:schemas-microsoft-com:office:office" xmlns:oel="http://schemas.microsoft.com/office/2019/extlst" xmlns:r="http://schemas.openxmlformats.org/officeDocument/2006/relationships" xmlns:m="http://schemas.openxmlformats.org/officeDocument/2006/math" xmlns:v="urn:schemas-microsoft-com:vml" xmlns:wp14="http://schemas.microsoft.com/office/word/2010/wordprocessingDrawing" xmlns:wp="http://schemas.openxmlformats.org/drawingml/2006/wordprocessingDrawing" xmlns:w10="urn:schemas-microsoft-com:office:word" xmlns:w="http://schemas.openxmlformats.org/wordprocessingml/2006/main" xmlns:w14="http://schemas.microsoft.com/office/word/2010/wordml" xmlns:w15="http://schemas.microsoft.com/office/word/2012/wordml" xmlns:w16cex="http://schemas.microsoft.com/office/word/2018/wordml/cex" xmlns:w16cid="http://schemas.microsoft.com/office/word/2016/wordml/cid" xmlns:w16="http://schemas.microsoft.com/office/word/2018/wordml" xmlns:w16sdtdh="http://schemas.microsoft.com/office/word/2020/wordml/sdtdatahash" xmlns:w16se="http://schemas.microsoft.com/office/word/2015/wordml/symex" xmlns:wpg="http://schemas.microsoft.com/office/word/2010/wordprocessingGroup" xmlns:wpi="http://schemas.microsoft.com/office/word/2010/wordprocessingInk" xmlns:wne="http://schemas.microsoft.com/office/word/2006/wordml" xmlns:wps="http://schemas.microsoft.com/office/word/2010/wordprocessingShape" mc:Ignorable="w14 w15 w16se w16cid w16 w16cex w16sdtdh wp14">
   <w:body>
     <w:p>
       <w:pPr>
+        <w:spacing w:after="240"/>
         <w:jc w:val="center"/>
         <w:rPr>
           <w:b/>
@@ -18,7 +19,6 @@
         <w:t>SILABUS PENDIDIKAN</w:t>
       </w:r>
     </w:p>
-    <w:p/>
     <w:tbl>
       <w:tblPr>
         <w:tblStyle w:val="TableGrid"/>
@@ -78,12 +78,14 @@
             <w:r>
               <w:t>[</w:t>
             </w:r>
+            <w:proofErr w:type="spellStart"/>
             <w:r>
               <w:t>informasi_umum</w:t>
             </w:r>
             <w:r>
               <w:t>.penyusun</w:t>
             </w:r>
+            <w:proofErr w:type="spellEnd"/>
             <w:r>
               <w:t>]</w:t>
             </w:r>
@@ -117,12 +119,14 @@
             <w:r>
               <w:t>[</w:t>
             </w:r>
+            <w:proofErr w:type="spellStart"/>
             <w:r>
               <w:t>informasi_umum</w:t>
             </w:r>
             <w:r>
               <w:t>.instansi</w:t>
             </w:r>
+            <w:proofErr w:type="spellEnd"/>
             <w:r>
               <w:t>]</w:t>
             </w:r>
@@ -156,6 +160,7 @@
             <w:r>
               <w:t>[</w:t>
             </w:r>
+            <w:proofErr w:type="spellStart"/>
             <w:r>
               <w:t>informasi_umum</w:t>
             </w:r>
@@ -165,6 +170,7 @@
             <w:r>
               <w:t>tahun_penyusunan</w:t>
             </w:r>
+            <w:proofErr w:type="spellEnd"/>
             <w:r>
               <w:t>]</w:t>
             </w:r>
@@ -198,6 +204,7 @@
             <w:r>
               <w:t>[</w:t>
             </w:r>
+            <w:proofErr w:type="spellStart"/>
             <w:r>
               <w:t>informasi_umum</w:t>
             </w:r>
@@ -207,6 +214,7 @@
             <w:r>
               <w:t>njang_sekolah</w:t>
             </w:r>
+            <w:proofErr w:type="spellEnd"/>
             <w:r>
               <w:t>]</w:t>
             </w:r>
@@ -240,6 +248,7 @@
             <w:r>
               <w:t>[</w:t>
             </w:r>
+            <w:proofErr w:type="spellStart"/>
             <w:r>
               <w:t>informasi_umum</w:t>
             </w:r>
@@ -249,6 +258,7 @@
             <w:r>
               <w:t>mata_pelajaran</w:t>
             </w:r>
+            <w:proofErr w:type="spellEnd"/>
             <w:r>
               <w:t>]</w:t>
             </w:r>
@@ -282,6 +292,7 @@
             <w:r>
               <w:t>[</w:t>
             </w:r>
+            <w:proofErr w:type="spellStart"/>
             <w:r>
               <w:t>informasi_umum</w:t>
             </w:r>
@@ -291,6 +302,7 @@
             <w:r>
               <w:t>fase_kelas</w:t>
             </w:r>
+            <w:proofErr w:type="spellEnd"/>
             <w:r>
               <w:t>]</w:t>
             </w:r>
@@ -324,6 +336,7 @@
             <w:r>
               <w:t>[</w:t>
             </w:r>
+            <w:proofErr w:type="spellStart"/>
             <w:r>
               <w:t>informasi_umum</w:t>
             </w:r>
@@ -333,6 +346,7 @@
             <w:r>
               <w:t>topik</w:t>
             </w:r>
+            <w:proofErr w:type="spellEnd"/>
             <w:r>
               <w:t>]</w:t>
             </w:r>
@@ -366,6 +380,7 @@
             <w:r>
               <w:t>[</w:t>
             </w:r>
+            <w:proofErr w:type="spellStart"/>
             <w:r>
               <w:t>informasi_umum</w:t>
             </w:r>
@@ -375,6 +390,7 @@
             <w:r>
               <w:t>alokasi_waktu</w:t>
             </w:r>
+            <w:proofErr w:type="spellEnd"/>
             <w:r>
               <w:t>]</w:t>
             </w:r>
@@ -408,6 +424,7 @@
             <w:r>
               <w:t>[</w:t>
             </w:r>
+            <w:proofErr w:type="spellStart"/>
             <w:r>
               <w:t>informasi_umum</w:t>
             </w:r>
@@ -417,6 +434,7 @@
             <w:r>
               <w:t>kompetensi_awal</w:t>
             </w:r>
+            <w:proofErr w:type="spellEnd"/>
             <w:r>
               <w:t>]</w:t>
             </w:r>
@@ -482,11 +500,16 @@
           </w:tcPr>
           <w:p>
             <w:r>
-              <w:t>[sarana_dan_prasarana</w:t>
+              <w:t>[</w:t>
+            </w:r>
+            <w:proofErr w:type="spellStart"/>
+            <w:r>
+              <w:t>sarana_dan_prasarana</w:t>
             </w:r>
             <w:r>
               <w:t>.sumber_belajar</w:t>
             </w:r>
+            <w:proofErr w:type="spellEnd"/>
             <w:r>
               <w:t>]</w:t>
             </w:r>
@@ -518,11 +541,16 @@
           </w:tcPr>
           <w:p>
             <w:r>
-              <w:t>[sarana_dan_prasarana</w:t>
+              <w:t>[</w:t>
+            </w:r>
+            <w:proofErr w:type="spellStart"/>
+            <w:r>
+              <w:t>sarana_dan_prasarana</w:t>
             </w:r>
             <w:r>
               <w:t>.lembar_kerja_peserta_didik</w:t>
             </w:r>
+            <w:proofErr w:type="spellEnd"/>
             <w:r>
               <w:t>]</w:t>
             </w:r>
@@ -589,16 +617,51 @@
           </w:tcPr>
           <w:p>
             <w:pPr>
+              <w:pStyle w:val="ListParagraph"/>
+              <w:numPr>
+                <w:ilvl w:val="0"/>
+                <w:numId w:val="5"/>
+              </w:numPr>
+              <w:ind w:left="312" w:hanging="312"/>
               <w:jc w:val="left"/>
             </w:pPr>
             <w:r>
-              <w:t>[item;repeat=komponen_pembelajaran.perlengkapan_peserta_didik</w:t>
-            </w:r>
+              <w:t>[</w:t>
+            </w:r>
+            <w:proofErr w:type="spellStart"/>
+            <w:r>
+              <w:t>item;repeat</w:t>
+            </w:r>
+            <w:proofErr w:type="spellEnd"/>
+            <w:r>
+              <w:t>=</w:t>
+            </w:r>
+            <w:proofErr w:type="spellStart"/>
+            <w:r>
+              <w:t>komponen_pembelajaran.perlengkapan_peserta_didik</w:t>
+            </w:r>
+            <w:proofErr w:type="spellEnd"/>
             <w:r>
               <w:t>;</w:t>
             </w:r>
             <w:r>
-              <w:t xml:space="preserve"> repeatType=list][item]</w:t>
+              <w:t xml:space="preserve"> </w:t>
+            </w:r>
+            <w:proofErr w:type="spellStart"/>
+            <w:r>
+              <w:t>repeatType</w:t>
+            </w:r>
+            <w:proofErr w:type="spellEnd"/>
+            <w:r>
+              <w:t>=</w:t>
+            </w:r>
+            <w:proofErr w:type="spellStart"/>
+            <w:r>
+              <w:t>list</w:t>
+            </w:r>
+            <w:proofErr w:type="spellEnd"/>
+            <w:r>
+              <w:t>][item]</w:t>
             </w:r>
           </w:p>
         </w:tc>
@@ -628,16 +691,48 @@
           </w:tcPr>
           <w:p>
             <w:pPr>
+              <w:pStyle w:val="ListParagraph"/>
+              <w:numPr>
+                <w:ilvl w:val="0"/>
+                <w:numId w:val="6"/>
+              </w:numPr>
+              <w:ind w:left="312" w:hanging="284"/>
               <w:jc w:val="left"/>
             </w:pPr>
             <w:r>
-              <w:t>[item;repeat=komponen_pembelajaran.perlengkapan_</w:t>
-            </w:r>
-            <w:r>
-              <w:t xml:space="preserve">guru; </w:t>
-            </w:r>
-            <w:r>
-              <w:t>repeatType=list][item]</w:t>
+              <w:t>[</w:t>
+            </w:r>
+            <w:proofErr w:type="spellStart"/>
+            <w:r>
+              <w:t>item;repeat</w:t>
+            </w:r>
+            <w:proofErr w:type="spellEnd"/>
+            <w:r>
+              <w:t>=</w:t>
+            </w:r>
+            <w:proofErr w:type="spellStart"/>
+            <w:r>
+              <w:t>komponen_pembelajaran.perlengkapan_guru</w:t>
+            </w:r>
+            <w:proofErr w:type="spellEnd"/>
+            <w:r>
+              <w:t xml:space="preserve">; </w:t>
+            </w:r>
+            <w:proofErr w:type="spellStart"/>
+            <w:r>
+              <w:t>repeatType</w:t>
+            </w:r>
+            <w:proofErr w:type="spellEnd"/>
+            <w:r>
+              <w:t>=</w:t>
+            </w:r>
+            <w:proofErr w:type="spellStart"/>
+            <w:r>
+              <w:t>list</w:t>
+            </w:r>
+            <w:proofErr w:type="spellEnd"/>
+            <w:r>
+              <w:t>][item]</w:t>
             </w:r>
           </w:p>
         </w:tc>
@@ -704,6 +799,7 @@
             <w:r>
               <w:t>[</w:t>
             </w:r>
+            <w:proofErr w:type="spellStart"/>
             <w:r>
               <w:t>tujuan_kegiatan_pembelajaran</w:t>
             </w:r>
@@ -713,6 +809,7 @@
             <w:r>
               <w:t>tujuan_pembelajaran_bab</w:t>
             </w:r>
+            <w:proofErr w:type="spellEnd"/>
             <w:r>
               <w:t>]</w:t>
             </w:r>
@@ -743,6 +840,14 @@
             <w:tcW w:w="6372" w:type="dxa"/>
           </w:tcPr>
           <w:p>
+            <w:pPr>
+              <w:pStyle w:val="ListParagraph"/>
+              <w:numPr>
+                <w:ilvl w:val="0"/>
+                <w:numId w:val="8"/>
+              </w:numPr>
+              <w:ind w:left="312"/>
+            </w:pPr>
             <w:r>
               <w:t>[item;repeat=</w:t>
             </w:r>
@@ -750,10 +855,23 @@
               <w:t>tujuan_kegiatan_pemb</w:t>
             </w:r>
             <w:r>
-              <w:t>elajaran.tujuan_pembelajaran_topik</w:t>
-            </w:r>
-            <w:r>
-              <w:t>; repeatType=list][item]</w:t>
+              <w:t xml:space="preserve">elajaran.tujuan_pembelajaran_topik; </w:t>
+            </w:r>
+            <w:proofErr w:type="spellStart"/>
+            <w:r>
+              <w:t>repeatType</w:t>
+            </w:r>
+            <w:proofErr w:type="spellEnd"/>
+            <w:r>
+              <w:t>=</w:t>
+            </w:r>
+            <w:proofErr w:type="spellStart"/>
+            <w:r>
+              <w:t>list</w:t>
+            </w:r>
+            <w:proofErr w:type="spellEnd"/>
+            <w:r>
+              <w:t>][item]</w:t>
             </w:r>
           </w:p>
         </w:tc>
@@ -787,8 +905,16 @@
               <w:rPr>
                 <w:b/>
               </w:rPr>
-              <w:t>Pemahaman Berkamakna</w:t>
-            </w:r>
+              <w:t xml:space="preserve">Pemahaman </w:t>
+            </w:r>
+            <w:proofErr w:type="spellStart"/>
+            <w:r>
+              <w:rPr>
+                <w:b/>
+              </w:rPr>
+              <w:t>Berkamakna</w:t>
+            </w:r>
+            <w:proofErr w:type="spellEnd"/>
           </w:p>
         </w:tc>
       </w:tr>
@@ -819,9 +945,11 @@
             <w:r>
               <w:t>[</w:t>
             </w:r>
+            <w:proofErr w:type="spellStart"/>
             <w:r>
               <w:t>pemahaman_bermakna.topik</w:t>
             </w:r>
+            <w:proofErr w:type="spellEnd"/>
             <w:r>
               <w:t>]</w:t>
             </w:r>
@@ -851,12 +979,14 @@
                 <w:b/>
               </w:rPr>
             </w:pPr>
+            <w:bookmarkStart w:id="0" w:name="_Hlk157168687"/>
             <w:r>
               <w:rPr>
                 <w:b/>
               </w:rPr>
               <w:t>Pertanyaan Pemantik</w:t>
             </w:r>
+            <w:bookmarkEnd w:id="0"/>
           </w:p>
         </w:tc>
       </w:tr>
@@ -867,19 +997,503 @@
           </w:tcPr>
           <w:p>
             <w:pPr>
+              <w:pStyle w:val="ListParagraph"/>
+              <w:numPr>
+                <w:ilvl w:val="0"/>
+                <w:numId w:val="7"/>
+              </w:numPr>
+              <w:ind w:left="306" w:hanging="284"/>
               <w:jc w:val="left"/>
             </w:pPr>
             <w:r>
               <w:lastRenderedPageBreak/>
-              <w:t>[item;repeat=</w:t>
-            </w:r>
+              <w:t>[</w:t>
+            </w:r>
+            <w:proofErr w:type="spellStart"/>
+            <w:r>
+              <w:t>item;repeat</w:t>
+            </w:r>
+            <w:proofErr w:type="spellEnd"/>
+            <w:r>
+              <w:t>=</w:t>
+            </w:r>
+            <w:proofErr w:type="spellStart"/>
             <w:r>
               <w:t>pertanyaan_pemantik</w:t>
             </w:r>
-            <w:bookmarkStart w:id="0" w:name="_GoBack"/>
-            <w:bookmarkEnd w:id="0"/>
-            <w:r>
-              <w:t>; repeatType=list][item]</w:t>
+            <w:proofErr w:type="spellEnd"/>
+            <w:r>
+              <w:t xml:space="preserve">; </w:t>
+            </w:r>
+            <w:proofErr w:type="spellStart"/>
+            <w:r>
+              <w:t>repeatType</w:t>
+            </w:r>
+            <w:proofErr w:type="spellEnd"/>
+            <w:r>
+              <w:t>=</w:t>
+            </w:r>
+            <w:proofErr w:type="spellStart"/>
+            <w:r>
+              <w:t>list</w:t>
+            </w:r>
+            <w:proofErr w:type="spellEnd"/>
+            <w:r>
+              <w:t>][item]</w:t>
+            </w:r>
+          </w:p>
+        </w:tc>
+      </w:tr>
+    </w:tbl>
+    <w:p/>
+    <w:tbl>
+      <w:tblPr>
+        <w:tblStyle w:val="TableGrid"/>
+        <w:tblW w:w="0" w:type="auto"/>
+        <w:tblLook w:val="04A0" w:firstRow="1" w:lastRow="0" w:firstColumn="1" w:lastColumn="0" w:noHBand="0" w:noVBand="1"/>
+      </w:tblPr>
+      <w:tblGrid>
+        <w:gridCol w:w="9628"/>
+      </w:tblGrid>
+      <w:tr>
+        <w:tc>
+          <w:tcPr>
+            <w:tcW w:w="9628" w:type="dxa"/>
+            <w:shd w:val="clear" w:color="auto" w:fill="D9D9D9" w:themeFill="background1" w:themeFillShade="D9"/>
+          </w:tcPr>
+          <w:p>
+            <w:pPr>
+              <w:rPr>
+                <w:b/>
+              </w:rPr>
+            </w:pPr>
+            <w:proofErr w:type="spellStart"/>
+            <w:r>
+              <w:rPr>
+                <w:b/>
+                <w:bCs/>
+                <w:lang w:val="en-US"/>
+              </w:rPr>
+              <w:t>Kompetensi</w:t>
+            </w:r>
+            <w:proofErr w:type="spellEnd"/>
+            <w:r>
+              <w:rPr>
+                <w:b/>
+                <w:bCs/>
+                <w:lang w:val="en-US"/>
+              </w:rPr>
+              <w:t xml:space="preserve"> Dasar</w:t>
+            </w:r>
+          </w:p>
+        </w:tc>
+      </w:tr>
+      <w:tr>
+        <w:tc>
+          <w:tcPr>
+            <w:tcW w:w="9628" w:type="dxa"/>
+          </w:tcPr>
+          <w:p>
+            <w:pPr>
+              <w:pStyle w:val="ListParagraph"/>
+              <w:numPr>
+                <w:ilvl w:val="0"/>
+                <w:numId w:val="2"/>
+              </w:numPr>
+              <w:ind w:left="447" w:hanging="425"/>
+              <w:jc w:val="left"/>
+            </w:pPr>
+            <w:r>
+              <w:t xml:space="preserve">[item; </w:t>
+            </w:r>
+            <w:proofErr w:type="spellStart"/>
+            <w:r>
+              <w:t>repeat</w:t>
+            </w:r>
+            <w:proofErr w:type="spellEnd"/>
+            <w:r>
+              <w:t>=</w:t>
+            </w:r>
+            <w:proofErr w:type="spellStart"/>
+            <w:r>
+              <w:t>kompetensi_dasar</w:t>
+            </w:r>
+            <w:proofErr w:type="spellEnd"/>
+            <w:r>
+              <w:t xml:space="preserve">; </w:t>
+            </w:r>
+            <w:proofErr w:type="spellStart"/>
+            <w:r>
+              <w:t>repeatType</w:t>
+            </w:r>
+            <w:proofErr w:type="spellEnd"/>
+            <w:r>
+              <w:t>=</w:t>
+            </w:r>
+            <w:proofErr w:type="spellStart"/>
+            <w:r>
+              <w:t>row</w:t>
+            </w:r>
+            <w:proofErr w:type="spellEnd"/>
+            <w:r>
+              <w:t>][</w:t>
+            </w:r>
+            <w:proofErr w:type="spellStart"/>
+            <w:r>
+              <w:t>item.nama_kompetensi_dasar</w:t>
+            </w:r>
+            <w:proofErr w:type="spellEnd"/>
+            <w:r>
+              <w:t>]</w:t>
+            </w:r>
+          </w:p>
+          <w:p>
+            <w:pPr>
+              <w:pStyle w:val="ListParagraph"/>
+              <w:numPr>
+                <w:ilvl w:val="1"/>
+                <w:numId w:val="2"/>
+              </w:numPr>
+              <w:ind w:left="873" w:hanging="426"/>
+              <w:jc w:val="left"/>
+            </w:pPr>
+            <w:r>
+              <w:rPr>
+                <w:b/>
+                <w:bCs/>
+                <w:lang w:val="en-US"/>
+              </w:rPr>
+              <w:t>Materi</w:t>
+            </w:r>
+            <w:r>
+              <w:rPr>
+                <w:lang w:val="en-US"/>
+              </w:rPr>
+              <w:t xml:space="preserve">: </w:t>
+            </w:r>
+            <w:r>
+              <w:t>[</w:t>
+            </w:r>
+            <w:proofErr w:type="spellStart"/>
+            <w:proofErr w:type="gramStart"/>
+            <w:r>
+              <w:t>title;repeat</w:t>
+            </w:r>
+            <w:proofErr w:type="spellEnd"/>
+            <w:proofErr w:type="gramEnd"/>
+            <w:r>
+              <w:t>=item.</w:t>
+            </w:r>
+            <w:proofErr w:type="spellStart"/>
+            <w:r>
+              <w:rPr>
+                <w:lang w:val="en-US"/>
+              </w:rPr>
+              <w:t>materi_pembelajaran</w:t>
+            </w:r>
+            <w:proofErr w:type="spellEnd"/>
+            <w:r>
+              <w:t xml:space="preserve">; </w:t>
+            </w:r>
+            <w:proofErr w:type="spellStart"/>
+            <w:r>
+              <w:t>repeatType</w:t>
+            </w:r>
+            <w:proofErr w:type="spellEnd"/>
+            <w:r>
+              <w:t>=</w:t>
+            </w:r>
+            <w:proofErr w:type="spellStart"/>
+            <w:r>
+              <w:t>list</w:t>
+            </w:r>
+            <w:proofErr w:type="spellEnd"/>
+            <w:r>
+              <w:t>][</w:t>
+            </w:r>
+            <w:proofErr w:type="spellStart"/>
+            <w:r>
+              <w:t>title</w:t>
+            </w:r>
+            <w:proofErr w:type="spellEnd"/>
+            <w:r>
+              <w:rPr>
+                <w:lang w:val="en-US"/>
+              </w:rPr>
+              <w:t>.</w:t>
+            </w:r>
+            <w:proofErr w:type="spellStart"/>
+            <w:r>
+              <w:rPr>
+                <w:lang w:val="en-US"/>
+              </w:rPr>
+              <w:t>materi</w:t>
+            </w:r>
+            <w:proofErr w:type="spellEnd"/>
+            <w:r>
+              <w:t>]</w:t>
+            </w:r>
+          </w:p>
+          <w:p>
+            <w:pPr>
+              <w:pStyle w:val="ListParagraph"/>
+              <w:numPr>
+                <w:ilvl w:val="2"/>
+                <w:numId w:val="2"/>
+              </w:numPr>
+              <w:ind w:left="1298" w:hanging="426"/>
+              <w:jc w:val="left"/>
+            </w:pPr>
+            <w:proofErr w:type="spellStart"/>
+            <w:r>
+              <w:rPr>
+                <w:b/>
+                <w:bCs/>
+                <w:lang w:val="en-US"/>
+              </w:rPr>
+              <w:t>Indikator</w:t>
+            </w:r>
+            <w:proofErr w:type="spellEnd"/>
+            <w:r>
+              <w:rPr>
+                <w:lang w:val="en-US"/>
+              </w:rPr>
+              <w:t xml:space="preserve">: </w:t>
+            </w:r>
+            <w:r>
+              <w:rPr>
+                <w:lang w:val="en-US"/>
+              </w:rPr>
+              <w:t>[</w:t>
+            </w:r>
+            <w:proofErr w:type="spellStart"/>
+            <w:proofErr w:type="gramStart"/>
+            <w:r>
+              <w:t>title</w:t>
+            </w:r>
+            <w:proofErr w:type="spellEnd"/>
+            <w:r>
+              <w:rPr>
+                <w:lang w:val="en-US"/>
+              </w:rPr>
+              <w:t>.</w:t>
+            </w:r>
+            <w:proofErr w:type="spellStart"/>
+            <w:r>
+              <w:rPr>
+                <w:lang w:val="en-US"/>
+              </w:rPr>
+              <w:t>indikator</w:t>
+            </w:r>
+            <w:proofErr w:type="spellEnd"/>
+            <w:proofErr w:type="gramEnd"/>
+            <w:r>
+              <w:t>]</w:t>
+            </w:r>
+          </w:p>
+          <w:p>
+            <w:pPr>
+              <w:pStyle w:val="ListParagraph"/>
+              <w:numPr>
+                <w:ilvl w:val="2"/>
+                <w:numId w:val="2"/>
+              </w:numPr>
+              <w:ind w:left="1298" w:hanging="426"/>
+              <w:jc w:val="left"/>
+            </w:pPr>
+            <w:r>
+              <w:rPr>
+                <w:b/>
+                <w:bCs/>
+                <w:lang w:val="en-US"/>
+              </w:rPr>
+              <w:t xml:space="preserve">Nilai </w:t>
+            </w:r>
+            <w:proofErr w:type="spellStart"/>
+            <w:r>
+              <w:rPr>
+                <w:b/>
+                <w:bCs/>
+                <w:lang w:val="en-US"/>
+              </w:rPr>
+              <w:t>Karakter</w:t>
+            </w:r>
+            <w:proofErr w:type="spellEnd"/>
+            <w:r>
+              <w:rPr>
+                <w:lang w:val="en-US"/>
+              </w:rPr>
+              <w:t>: [</w:t>
+            </w:r>
+            <w:proofErr w:type="spellStart"/>
+            <w:proofErr w:type="gramStart"/>
+            <w:r>
+              <w:t>title</w:t>
+            </w:r>
+            <w:proofErr w:type="spellEnd"/>
+            <w:r>
+              <w:rPr>
+                <w:lang w:val="en-US"/>
+              </w:rPr>
+              <w:t>.</w:t>
+            </w:r>
+            <w:proofErr w:type="spellStart"/>
+            <w:r>
+              <w:rPr>
+                <w:lang w:val="en-US"/>
+              </w:rPr>
+              <w:t>nilai</w:t>
+            </w:r>
+            <w:proofErr w:type="gramEnd"/>
+            <w:r>
+              <w:rPr>
+                <w:lang w:val="en-US"/>
+              </w:rPr>
+              <w:t>_karakter</w:t>
+            </w:r>
+            <w:proofErr w:type="spellEnd"/>
+            <w:r>
+              <w:t>]</w:t>
+            </w:r>
+          </w:p>
+          <w:p>
+            <w:pPr>
+              <w:pStyle w:val="ListParagraph"/>
+              <w:numPr>
+                <w:ilvl w:val="2"/>
+                <w:numId w:val="2"/>
+              </w:numPr>
+              <w:ind w:left="1298" w:hanging="426"/>
+              <w:jc w:val="left"/>
+            </w:pPr>
+            <w:proofErr w:type="spellStart"/>
+            <w:r>
+              <w:rPr>
+                <w:b/>
+                <w:bCs/>
+                <w:lang w:val="en-US"/>
+              </w:rPr>
+              <w:t>Kegiatan</w:t>
+            </w:r>
+            <w:proofErr w:type="spellEnd"/>
+            <w:r>
+              <w:rPr>
+                <w:b/>
+                <w:bCs/>
+                <w:lang w:val="en-US"/>
+              </w:rPr>
+              <w:t xml:space="preserve"> </w:t>
+            </w:r>
+            <w:proofErr w:type="spellStart"/>
+            <w:r>
+              <w:rPr>
+                <w:b/>
+                <w:bCs/>
+                <w:lang w:val="en-US"/>
+              </w:rPr>
+              <w:t>Pembelajaran</w:t>
+            </w:r>
+            <w:proofErr w:type="spellEnd"/>
+            <w:r>
+              <w:rPr>
+                <w:lang w:val="en-US"/>
+              </w:rPr>
+              <w:t>: [</w:t>
+            </w:r>
+            <w:proofErr w:type="spellStart"/>
+            <w:proofErr w:type="gramStart"/>
+            <w:r>
+              <w:t>title</w:t>
+            </w:r>
+            <w:proofErr w:type="spellEnd"/>
+            <w:r>
+              <w:rPr>
+                <w:lang w:val="en-US"/>
+              </w:rPr>
+              <w:t>.</w:t>
+            </w:r>
+            <w:proofErr w:type="spellStart"/>
+            <w:r>
+              <w:rPr>
+                <w:lang w:val="en-US"/>
+              </w:rPr>
+              <w:t>kegiatan</w:t>
+            </w:r>
+            <w:proofErr w:type="gramEnd"/>
+            <w:r>
+              <w:rPr>
+                <w:lang w:val="en-US"/>
+              </w:rPr>
+              <w:t>_pembelajaran</w:t>
+            </w:r>
+            <w:proofErr w:type="spellEnd"/>
+            <w:r>
+              <w:t>]</w:t>
+            </w:r>
+          </w:p>
+          <w:p>
+            <w:pPr>
+              <w:pStyle w:val="ListParagraph"/>
+              <w:numPr>
+                <w:ilvl w:val="2"/>
+                <w:numId w:val="2"/>
+              </w:numPr>
+              <w:ind w:left="1298" w:hanging="426"/>
+              <w:jc w:val="left"/>
+            </w:pPr>
+            <w:proofErr w:type="spellStart"/>
+            <w:r>
+              <w:rPr>
+                <w:b/>
+                <w:bCs/>
+                <w:lang w:val="en-US"/>
+              </w:rPr>
+              <w:t>Alokasi</w:t>
+            </w:r>
+            <w:proofErr w:type="spellEnd"/>
+            <w:r>
+              <w:rPr>
+                <w:b/>
+                <w:bCs/>
+                <w:lang w:val="en-US"/>
+              </w:rPr>
+              <w:t xml:space="preserve"> Waktu</w:t>
+            </w:r>
+            <w:r>
+              <w:rPr>
+                <w:lang w:val="en-US"/>
+              </w:rPr>
+              <w:t>: [</w:t>
+            </w:r>
+            <w:proofErr w:type="spellStart"/>
+            <w:proofErr w:type="gramStart"/>
+            <w:r>
+              <w:t>title</w:t>
+            </w:r>
+            <w:proofErr w:type="spellEnd"/>
+            <w:r>
+              <w:rPr>
+                <w:lang w:val="en-US"/>
+              </w:rPr>
+              <w:t>.</w:t>
+            </w:r>
+            <w:proofErr w:type="spellStart"/>
+            <w:r>
+              <w:rPr>
+                <w:lang w:val="en-US"/>
+              </w:rPr>
+              <w:t>alokasi</w:t>
+            </w:r>
+            <w:proofErr w:type="gramEnd"/>
+            <w:r>
+              <w:rPr>
+                <w:lang w:val="en-US"/>
+              </w:rPr>
+              <w:t>_waktu</w:t>
+            </w:r>
+            <w:proofErr w:type="spellEnd"/>
+            <w:r>
+              <w:t>]</w:t>
             </w:r>
           </w:p>
         </w:tc>
@@ -887,8 +1501,607 @@
     </w:tbl>
     <w:p/>
     <w:p/>
+    <w:p>
+      <w:pPr>
+        <w:rPr>
+          <w:lang w:val="en-US"/>
+        </w:rPr>
+      </w:pPr>
+    </w:p>
+    <w:p>
+      <w:pPr>
+        <w:rPr>
+          <w:lang w:val="en-US"/>
+        </w:rPr>
+        <w:sectPr>
+          <w:headerReference w:type="default" r:id="rId7"/>
+          <w:footerReference w:type="default" r:id="rId8"/>
+          <w:pgSz w:w="11906" w:h="16838"/>
+          <w:pgMar w:top="1134" w:right="1134" w:bottom="1134" w:left="1134" w:header="567" w:footer="709" w:gutter="0"/>
+          <w:cols w:space="708"/>
+          <w:docGrid w:linePitch="360"/>
+        </w:sectPr>
+      </w:pPr>
+    </w:p>
+    <w:tbl>
+      <w:tblPr>
+        <w:tblStyle w:val="TableGrid"/>
+        <w:tblW w:w="0" w:type="auto"/>
+        <w:tblLayout w:type="fixed"/>
+        <w:tblLook w:val="04A0" w:firstRow="1" w:lastRow="0" w:firstColumn="1" w:lastColumn="0" w:noHBand="0" w:noVBand="1"/>
+      </w:tblPr>
+      <w:tblGrid>
+        <w:gridCol w:w="3256"/>
+        <w:gridCol w:w="2551"/>
+        <w:gridCol w:w="1985"/>
+        <w:gridCol w:w="1559"/>
+        <w:gridCol w:w="1984"/>
+        <w:gridCol w:w="1701"/>
+        <w:gridCol w:w="1524"/>
+      </w:tblGrid>
+      <w:tr>
+        <w:tc>
+          <w:tcPr>
+            <w:tcW w:w="14560" w:type="dxa"/>
+            <w:gridSpan w:val="7"/>
+            <w:shd w:val="clear" w:color="auto" w:fill="D9D9D9" w:themeFill="background1" w:themeFillShade="D9"/>
+          </w:tcPr>
+          <w:p>
+            <w:pPr>
+              <w:rPr>
+                <w:b/>
+                <w:bCs/>
+                <w:lang w:val="en-US"/>
+              </w:rPr>
+            </w:pPr>
+            <w:proofErr w:type="spellStart"/>
+            <w:r>
+              <w:rPr>
+                <w:b/>
+                <w:bCs/>
+                <w:lang w:val="en-US"/>
+              </w:rPr>
+              <w:lastRenderedPageBreak/>
+              <w:t>Kompetensi</w:t>
+            </w:r>
+            <w:proofErr w:type="spellEnd"/>
+            <w:r>
+              <w:rPr>
+                <w:b/>
+                <w:bCs/>
+                <w:lang w:val="en-US"/>
+              </w:rPr>
+              <w:t xml:space="preserve"> Dasar</w:t>
+            </w:r>
+          </w:p>
+        </w:tc>
+      </w:tr>
+      <w:tr>
+        <w:tc>
+          <w:tcPr>
+            <w:tcW w:w="3256" w:type="dxa"/>
+            <w:shd w:val="clear" w:color="auto" w:fill="D9D9D9" w:themeFill="background1" w:themeFillShade="D9"/>
+            <w:vAlign w:val="center"/>
+          </w:tcPr>
+          <w:p>
+            <w:pPr>
+              <w:spacing w:line="276" w:lineRule="auto"/>
+              <w:jc w:val="center"/>
+              <w:rPr>
+                <w:b/>
+                <w:bCs/>
+                <w:lang w:val="en-US"/>
+              </w:rPr>
+            </w:pPr>
+            <w:proofErr w:type="spellStart"/>
+            <w:r>
+              <w:rPr>
+                <w:b/>
+                <w:bCs/>
+                <w:lang w:val="en-US"/>
+              </w:rPr>
+              <w:t>Kompetensi</w:t>
+            </w:r>
+            <w:proofErr w:type="spellEnd"/>
+            <w:r>
+              <w:rPr>
+                <w:b/>
+                <w:bCs/>
+                <w:lang w:val="en-US"/>
+              </w:rPr>
+              <w:t xml:space="preserve"> Dasar</w:t>
+            </w:r>
+          </w:p>
+        </w:tc>
+        <w:tc>
+          <w:tcPr>
+            <w:tcW w:w="2551" w:type="dxa"/>
+            <w:shd w:val="clear" w:color="auto" w:fill="D9D9D9" w:themeFill="background1" w:themeFillShade="D9"/>
+            <w:vAlign w:val="center"/>
+          </w:tcPr>
+          <w:p>
+            <w:pPr>
+              <w:spacing w:line="276" w:lineRule="auto"/>
+              <w:jc w:val="center"/>
+              <w:rPr>
+                <w:b/>
+                <w:bCs/>
+                <w:lang w:val="en-US"/>
+              </w:rPr>
+            </w:pPr>
+            <w:r>
+              <w:rPr>
+                <w:b/>
+                <w:bCs/>
+                <w:lang w:val="en-US"/>
+              </w:rPr>
+              <w:t xml:space="preserve">Materi </w:t>
+            </w:r>
+            <w:proofErr w:type="spellStart"/>
+            <w:r>
+              <w:rPr>
+                <w:b/>
+                <w:bCs/>
+                <w:lang w:val="en-US"/>
+              </w:rPr>
+              <w:t>Pembelajaran</w:t>
+            </w:r>
+            <w:proofErr w:type="spellEnd"/>
+          </w:p>
+        </w:tc>
+        <w:tc>
+          <w:tcPr>
+            <w:tcW w:w="1985" w:type="dxa"/>
+            <w:shd w:val="clear" w:color="auto" w:fill="D9D9D9" w:themeFill="background1" w:themeFillShade="D9"/>
+            <w:vAlign w:val="center"/>
+          </w:tcPr>
+          <w:p>
+            <w:pPr>
+              <w:spacing w:line="276" w:lineRule="auto"/>
+              <w:jc w:val="center"/>
+              <w:rPr>
+                <w:b/>
+                <w:bCs/>
+                <w:lang w:val="en-US"/>
+              </w:rPr>
+            </w:pPr>
+            <w:proofErr w:type="spellStart"/>
+            <w:r>
+              <w:rPr>
+                <w:b/>
+                <w:bCs/>
+                <w:lang w:val="en-US"/>
+              </w:rPr>
+              <w:t>Indikator</w:t>
+            </w:r>
+            <w:proofErr w:type="spellEnd"/>
+          </w:p>
+        </w:tc>
+        <w:tc>
+          <w:tcPr>
+            <w:tcW w:w="1559" w:type="dxa"/>
+            <w:shd w:val="clear" w:color="auto" w:fill="D9D9D9" w:themeFill="background1" w:themeFillShade="D9"/>
+            <w:vAlign w:val="center"/>
+          </w:tcPr>
+          <w:p>
+            <w:pPr>
+              <w:spacing w:line="276" w:lineRule="auto"/>
+              <w:jc w:val="center"/>
+              <w:rPr>
+                <w:b/>
+                <w:bCs/>
+                <w:lang w:val="en-US"/>
+              </w:rPr>
+            </w:pPr>
+            <w:r>
+              <w:rPr>
+                <w:b/>
+                <w:bCs/>
+                <w:lang w:val="en-US"/>
+              </w:rPr>
+              <w:t xml:space="preserve">Nilai </w:t>
+            </w:r>
+            <w:proofErr w:type="spellStart"/>
+            <w:r>
+              <w:rPr>
+                <w:b/>
+                <w:bCs/>
+                <w:lang w:val="en-US"/>
+              </w:rPr>
+              <w:t>Karakter</w:t>
+            </w:r>
+            <w:proofErr w:type="spellEnd"/>
+          </w:p>
+        </w:tc>
+        <w:tc>
+          <w:tcPr>
+            <w:tcW w:w="1984" w:type="dxa"/>
+            <w:shd w:val="clear" w:color="auto" w:fill="D9D9D9" w:themeFill="background1" w:themeFillShade="D9"/>
+            <w:vAlign w:val="center"/>
+          </w:tcPr>
+          <w:p>
+            <w:pPr>
+              <w:spacing w:line="276" w:lineRule="auto"/>
+              <w:jc w:val="center"/>
+              <w:rPr>
+                <w:b/>
+                <w:bCs/>
+                <w:lang w:val="en-US"/>
+              </w:rPr>
+            </w:pPr>
+            <w:proofErr w:type="spellStart"/>
+            <w:r>
+              <w:rPr>
+                <w:b/>
+                <w:bCs/>
+                <w:lang w:val="en-US"/>
+              </w:rPr>
+              <w:t>Kegiatan</w:t>
+            </w:r>
+            <w:proofErr w:type="spellEnd"/>
+            <w:r>
+              <w:rPr>
+                <w:b/>
+                <w:bCs/>
+                <w:lang w:val="en-US"/>
+              </w:rPr>
+              <w:t xml:space="preserve"> </w:t>
+            </w:r>
+            <w:proofErr w:type="spellStart"/>
+            <w:r>
+              <w:rPr>
+                <w:b/>
+                <w:bCs/>
+                <w:lang w:val="en-US"/>
+              </w:rPr>
+              <w:t>Pembelajaran</w:t>
+            </w:r>
+            <w:proofErr w:type="spellEnd"/>
+          </w:p>
+        </w:tc>
+        <w:tc>
+          <w:tcPr>
+            <w:tcW w:w="1701" w:type="dxa"/>
+            <w:shd w:val="clear" w:color="auto" w:fill="D9D9D9" w:themeFill="background1" w:themeFillShade="D9"/>
+            <w:vAlign w:val="center"/>
+          </w:tcPr>
+          <w:p>
+            <w:pPr>
+              <w:spacing w:line="276" w:lineRule="auto"/>
+              <w:jc w:val="center"/>
+              <w:rPr>
+                <w:b/>
+                <w:bCs/>
+                <w:lang w:val="en-US"/>
+              </w:rPr>
+            </w:pPr>
+            <w:proofErr w:type="spellStart"/>
+            <w:r>
+              <w:rPr>
+                <w:b/>
+                <w:bCs/>
+                <w:lang w:val="en-US"/>
+              </w:rPr>
+              <w:t>Alokasi</w:t>
+            </w:r>
+            <w:proofErr w:type="spellEnd"/>
+            <w:r>
+              <w:rPr>
+                <w:b/>
+                <w:bCs/>
+                <w:lang w:val="en-US"/>
+              </w:rPr>
+              <w:t xml:space="preserve"> Waktu</w:t>
+            </w:r>
+          </w:p>
+        </w:tc>
+        <w:tc>
+          <w:tcPr>
+            <w:tcW w:w="1524" w:type="dxa"/>
+            <w:shd w:val="clear" w:color="auto" w:fill="D9D9D9" w:themeFill="background1" w:themeFillShade="D9"/>
+            <w:vAlign w:val="center"/>
+          </w:tcPr>
+          <w:p>
+            <w:pPr>
+              <w:spacing w:line="276" w:lineRule="auto"/>
+              <w:jc w:val="center"/>
+              <w:rPr>
+                <w:b/>
+                <w:bCs/>
+                <w:lang w:val="en-US"/>
+              </w:rPr>
+            </w:pPr>
+            <w:proofErr w:type="spellStart"/>
+            <w:r>
+              <w:rPr>
+                <w:b/>
+                <w:bCs/>
+                <w:lang w:val="en-US"/>
+              </w:rPr>
+              <w:t>Penilaian</w:t>
+            </w:r>
+            <w:proofErr w:type="spellEnd"/>
+          </w:p>
+        </w:tc>
+      </w:tr>
+      <w:tr>
+        <w:tc>
+          <w:tcPr>
+            <w:tcW w:w="3256" w:type="dxa"/>
+          </w:tcPr>
+          <w:p>
+            <w:pPr>
+              <w:rPr>
+                <w:lang w:val="en-US"/>
+              </w:rPr>
+            </w:pPr>
+            <w:r>
+              <w:rPr>
+                <w:lang w:val="en-US"/>
+              </w:rPr>
+              <w:t>[</w:t>
+            </w:r>
+            <w:r>
+              <w:rPr>
+                <w:lang w:val="en-US"/>
+              </w:rPr>
+              <w:t>item</w:t>
+            </w:r>
+            <w:r>
+              <w:rPr>
+                <w:lang w:val="en-US"/>
+              </w:rPr>
+              <w:t>;</w:t>
+            </w:r>
+            <w:r>
+              <w:rPr>
+                <w:lang w:val="en-US"/>
+              </w:rPr>
+              <w:t xml:space="preserve"> </w:t>
+            </w:r>
+            <w:r>
+              <w:rPr>
+                <w:lang w:val="en-US"/>
+              </w:rPr>
+              <w:t>repeat=</w:t>
+            </w:r>
+            <w:proofErr w:type="spellStart"/>
+            <w:r>
+              <w:t>kompetensi_dasar</w:t>
+            </w:r>
+            <w:proofErr w:type="spellEnd"/>
+            <w:r>
+              <w:rPr>
+                <w:lang w:val="en-US"/>
+              </w:rPr>
+              <w:t xml:space="preserve">; </w:t>
+            </w:r>
+            <w:proofErr w:type="spellStart"/>
+            <w:r>
+              <w:rPr>
+                <w:lang w:val="en-US"/>
+              </w:rPr>
+              <w:t>repeatType</w:t>
+            </w:r>
+            <w:proofErr w:type="spellEnd"/>
+            <w:r>
+              <w:rPr>
+                <w:lang w:val="en-US"/>
+              </w:rPr>
+              <w:t>=row]</w:t>
+            </w:r>
+          </w:p>
+          <w:p>
+            <w:pPr>
+              <w:rPr>
+                <w:lang w:val="en-US"/>
+              </w:rPr>
+            </w:pPr>
+            <w:r>
+              <w:rPr>
+                <w:lang w:val="en-US"/>
+              </w:rPr>
+              <w:t>[</w:t>
+            </w:r>
+            <w:proofErr w:type="gramStart"/>
+            <w:r>
+              <w:rPr>
+                <w:lang w:val="en-US"/>
+              </w:rPr>
+              <w:t>item</w:t>
+            </w:r>
+            <w:r>
+              <w:rPr>
+                <w:lang w:val="en-US"/>
+              </w:rPr>
+              <w:t>.</w:t>
+            </w:r>
+            <w:proofErr w:type="spellStart"/>
+            <w:r>
+              <w:t>nama</w:t>
+            </w:r>
+            <w:proofErr w:type="gramEnd"/>
+            <w:r>
+              <w:t>_kompetensi_dasar</w:t>
+            </w:r>
+            <w:proofErr w:type="spellEnd"/>
+            <w:r>
+              <w:rPr>
+                <w:lang w:val="en-US"/>
+              </w:rPr>
+              <w:t>]</w:t>
+            </w:r>
+          </w:p>
+        </w:tc>
+        <w:tc>
+          <w:tcPr>
+            <w:tcW w:w="2551" w:type="dxa"/>
+          </w:tcPr>
+          <w:p>
+            <w:pPr>
+              <w:pStyle w:val="ListParagraph"/>
+              <w:numPr>
+                <w:ilvl w:val="0"/>
+                <w:numId w:val="1"/>
+              </w:numPr>
+              <w:ind w:left="426" w:hanging="426"/>
+            </w:pPr>
+            <w:r>
+              <w:t>[</w:t>
+            </w:r>
+            <w:proofErr w:type="spellStart"/>
+            <w:r>
+              <w:t>title;repeat</w:t>
+            </w:r>
+            <w:proofErr w:type="spellEnd"/>
+            <w:r>
+              <w:t>=item.</w:t>
+            </w:r>
+            <w:proofErr w:type="spellStart"/>
+            <w:r>
+              <w:rPr>
+                <w:lang w:val="en-US"/>
+              </w:rPr>
+              <w:t>materi_pembelajaran</w:t>
+            </w:r>
+            <w:proofErr w:type="spellEnd"/>
+            <w:r>
+              <w:t>;</w:t>
+            </w:r>
+            <w:r>
+              <w:t xml:space="preserve"> </w:t>
+            </w:r>
+            <w:proofErr w:type="spellStart"/>
+            <w:r>
+              <w:t>repeatType</w:t>
+            </w:r>
+            <w:proofErr w:type="spellEnd"/>
+            <w:r>
+              <w:t>=</w:t>
+            </w:r>
+            <w:proofErr w:type="spellStart"/>
+            <w:r>
+              <w:t>list</w:t>
+            </w:r>
+            <w:proofErr w:type="spellEnd"/>
+            <w:r>
+              <w:t>][</w:t>
+            </w:r>
+            <w:proofErr w:type="spellStart"/>
+            <w:r>
+              <w:t>title</w:t>
+            </w:r>
+            <w:proofErr w:type="spellEnd"/>
+            <w:r>
+              <w:rPr>
+                <w:lang w:val="en-US"/>
+              </w:rPr>
+              <w:t>.</w:t>
+            </w:r>
+            <w:proofErr w:type="spellStart"/>
+            <w:r>
+              <w:rPr>
+                <w:lang w:val="en-US"/>
+              </w:rPr>
+              <w:t>materi</w:t>
+            </w:r>
+            <w:proofErr w:type="spellEnd"/>
+            <w:r>
+              <w:t>]</w:t>
+            </w:r>
+          </w:p>
+          <w:p/>
+        </w:tc>
+        <w:tc>
+          <w:tcPr>
+            <w:tcW w:w="1985" w:type="dxa"/>
+          </w:tcPr>
+          <w:p>
+            <w:pPr>
+              <w:pStyle w:val="ListParagraph"/>
+              <w:numPr>
+                <w:ilvl w:val="0"/>
+                <w:numId w:val="1"/>
+              </w:numPr>
+              <w:ind w:left="426" w:hanging="426"/>
+            </w:pPr>
+            <w:r>
+              <w:rPr>
+                <w:lang w:val="en-US"/>
+              </w:rPr>
+              <w:t>[</w:t>
+            </w:r>
+            <w:proofErr w:type="spellStart"/>
+            <w:proofErr w:type="gramStart"/>
+            <w:r>
+              <w:t>title</w:t>
+            </w:r>
+            <w:proofErr w:type="spellEnd"/>
+            <w:r>
+              <w:rPr>
+                <w:lang w:val="en-US"/>
+              </w:rPr>
+              <w:t>.</w:t>
+            </w:r>
+            <w:proofErr w:type="spellStart"/>
+            <w:r>
+              <w:rPr>
+                <w:lang w:val="en-US"/>
+              </w:rPr>
+              <w:t>indikator</w:t>
+            </w:r>
+            <w:proofErr w:type="spellEnd"/>
+            <w:proofErr w:type="gramEnd"/>
+            <w:r>
+              <w:t>]</w:t>
+            </w:r>
+          </w:p>
+        </w:tc>
+        <w:tc>
+          <w:tcPr>
+            <w:tcW w:w="1559" w:type="dxa"/>
+          </w:tcPr>
+          <w:p>
+            <w:pPr>
+              <w:jc w:val="left"/>
+            </w:pPr>
+          </w:p>
+        </w:tc>
+        <w:tc>
+          <w:tcPr>
+            <w:tcW w:w="1984" w:type="dxa"/>
+          </w:tcPr>
+          <w:p>
+            <w:pPr>
+              <w:jc w:val="left"/>
+            </w:pPr>
+          </w:p>
+        </w:tc>
+        <w:tc>
+          <w:tcPr>
+            <w:tcW w:w="1701" w:type="dxa"/>
+          </w:tcPr>
+          <w:p>
+            <w:pPr>
+              <w:jc w:val="left"/>
+            </w:pPr>
+          </w:p>
+        </w:tc>
+        <w:tc>
+          <w:tcPr>
+            <w:tcW w:w="1524" w:type="dxa"/>
+          </w:tcPr>
+          <w:p>
+            <w:pPr>
+              <w:jc w:val="left"/>
+            </w:pPr>
+          </w:p>
+        </w:tc>
+      </w:tr>
+    </w:tbl>
+    <w:p/>
     <w:sectPr>
-      <w:pgSz w:w="11906" w:h="16838"/>
+      <w:pgSz w:w="16838" w:h="11906" w:orient="landscape"/>
       <w:pgMar w:top="1134" w:right="1134" w:bottom="1134" w:left="1134" w:header="709" w:footer="709" w:gutter="0"/>
       <w:cols w:space="708"/>
       <w:docGrid w:linePitch="360"/>
@@ -897,8 +2110,1031 @@
 </w:document>
 </file>
 
+<file path=word/endnotes.xml><?xml version="1.0" encoding="utf-8"?>
+<w:endnotes xmlns:wpc="http://schemas.microsoft.com/office/word/2010/wordprocessingCanvas" xmlns:cx="http://schemas.microsoft.com/office/drawing/2014/chartex" xmlns:cx1="http://schemas.microsoft.com/office/drawing/2015/9/8/chartex" xmlns:cx2="http://schemas.microsoft.com/office/drawing/2015/10/21/chartex" xmlns:cx3="http://schemas.microsoft.com/office/drawing/2016/5/9/chartex" xmlns:cx4="http://schemas.microsoft.com/office/drawing/2016/5/10/chartex" xmlns:cx5="http://schemas.microsoft.com/office/drawing/2016/5/11/chartex" xmlns:cx6="http://schemas.microsoft.com/office/drawing/2016/5/12/chartex" xmlns:cx7="http://schemas.microsoft.com/office/drawing/2016/5/13/chartex" xmlns:cx8="http://schemas.microsoft.com/office/drawing/2016/5/14/chartex" xmlns:mc="http://schemas.openxmlformats.org/markup-compatibility/2006" xmlns:aink="http://schemas.microsoft.com/office/drawing/2016/ink" xmlns:am3d="http://schemas.microsoft.com/office/drawing/2017/model3d" xmlns:o="urn:schemas-microsoft-com:office:office" xmlns:oel="http://schemas.microsoft.com/office/2019/extlst" xmlns:r="http://schemas.openxmlformats.org/officeDocument/2006/relationships" xmlns:m="http://schemas.openxmlformats.org/officeDocument/2006/math" xmlns:v="urn:schemas-microsoft-com:vml" xmlns:wp14="http://schemas.microsoft.com/office/word/2010/wordprocessingDrawing" xmlns:wp="http://schemas.openxmlformats.org/drawingml/2006/wordprocessingDrawing" xmlns:w10="urn:schemas-microsoft-com:office:word" xmlns:w="http://schemas.openxmlformats.org/wordprocessingml/2006/main" xmlns:w14="http://schemas.microsoft.com/office/word/2010/wordml" xmlns:w15="http://schemas.microsoft.com/office/word/2012/wordml" xmlns:w16cex="http://schemas.microsoft.com/office/word/2018/wordml/cex" xmlns:w16cid="http://schemas.microsoft.com/office/word/2016/wordml/cid" xmlns:w16="http://schemas.microsoft.com/office/word/2018/wordml" xmlns:w16sdtdh="http://schemas.microsoft.com/office/word/2020/wordml/sdtdatahash" xmlns:w16se="http://schemas.microsoft.com/office/word/2015/wordml/symex" xmlns:wpg="http://schemas.microsoft.com/office/word/2010/wordprocessingGroup" xmlns:wpi="http://schemas.microsoft.com/office/word/2010/wordprocessingInk" xmlns:wne="http://schemas.microsoft.com/office/word/2006/wordml" xmlns:wps="http://schemas.microsoft.com/office/word/2010/wordprocessingShape" mc:Ignorable="w14 w15 w16se w16cid w16 w16cex w16sdtdh wp14">
+  <w:endnote w:type="separator" w:id="-1">
+    <w:p>
+      <w:pPr>
+        <w:spacing w:line="240" w:lineRule="auto"/>
+      </w:pPr>
+      <w:r>
+        <w:separator/>
+      </w:r>
+    </w:p>
+  </w:endnote>
+  <w:endnote w:type="continuationSeparator" w:id="0">
+    <w:p>
+      <w:pPr>
+        <w:spacing w:line="240" w:lineRule="auto"/>
+      </w:pPr>
+      <w:r>
+        <w:continuationSeparator/>
+      </w:r>
+    </w:p>
+  </w:endnote>
+</w:endnotes>
+</file>
+
+<file path=word/footer1.xml><?xml version="1.0" encoding="utf-8"?>
+<w:ftr xmlns:wpc="http://schemas.microsoft.com/office/word/2010/wordprocessingCanvas" xmlns:cx="http://schemas.microsoft.com/office/drawing/2014/chartex" xmlns:cx1="http://schemas.microsoft.com/office/drawing/2015/9/8/chartex" xmlns:cx2="http://schemas.microsoft.com/office/drawing/2015/10/21/chartex" xmlns:cx3="http://schemas.microsoft.com/office/drawing/2016/5/9/chartex" xmlns:cx4="http://schemas.microsoft.com/office/drawing/2016/5/10/chartex" xmlns:cx5="http://schemas.microsoft.com/office/drawing/2016/5/11/chartex" xmlns:cx6="http://schemas.microsoft.com/office/drawing/2016/5/12/chartex" xmlns:cx7="http://schemas.microsoft.com/office/drawing/2016/5/13/chartex" xmlns:cx8="http://schemas.microsoft.com/office/drawing/2016/5/14/chartex" xmlns:mc="http://schemas.openxmlformats.org/markup-compatibility/2006" xmlns:aink="http://schemas.microsoft.com/office/drawing/2016/ink" xmlns:am3d="http://schemas.microsoft.com/office/drawing/2017/model3d" xmlns:o="urn:schemas-microsoft-com:office:office" xmlns:oel="http://schemas.microsoft.com/office/2019/extlst" xmlns:r="http://schemas.openxmlformats.org/officeDocument/2006/relationships" xmlns:m="http://schemas.openxmlformats.org/officeDocument/2006/math" xmlns:v="urn:schemas-microsoft-com:vml" xmlns:wp14="http://schemas.microsoft.com/office/word/2010/wordprocessingDrawing" xmlns:wp="http://schemas.openxmlformats.org/drawingml/2006/wordprocessingDrawing" xmlns:w10="urn:schemas-microsoft-com:office:word" xmlns:w="http://schemas.openxmlformats.org/wordprocessingml/2006/main" xmlns:w14="http://schemas.microsoft.com/office/word/2010/wordml" xmlns:w15="http://schemas.microsoft.com/office/word/2012/wordml" xmlns:w16cex="http://schemas.microsoft.com/office/word/2018/wordml/cex" xmlns:w16cid="http://schemas.microsoft.com/office/word/2016/wordml/cid" xmlns:w16="http://schemas.microsoft.com/office/word/2018/wordml" xmlns:w16sdtdh="http://schemas.microsoft.com/office/word/2020/wordml/sdtdatahash" xmlns:w16se="http://schemas.microsoft.com/office/word/2015/wordml/symex" xmlns:wpg="http://schemas.microsoft.com/office/word/2010/wordprocessingGroup" xmlns:wpi="http://schemas.microsoft.com/office/word/2010/wordprocessingInk" xmlns:wne="http://schemas.microsoft.com/office/word/2006/wordml" xmlns:wps="http://schemas.microsoft.com/office/word/2010/wordprocessingShape" mc:Ignorable="w14 w15 w16se w16cid w16 w16cex w16sdtdh wp14">
+  <w:p>
+    <w:pPr>
+      <w:pStyle w:val="Footer"/>
+      <w:rPr>
+        <w:lang w:val="en-US"/>
+      </w:rPr>
+    </w:pPr>
+    <w:r>
+      <w:rPr>
+        <w:lang w:val="en-US"/>
+      </w:rPr>
+      <w:t xml:space="preserve">Brainy </w:t>
+    </w:r>
+    <w:proofErr w:type="spellStart"/>
+    <w:r>
+      <w:rPr>
+        <w:lang w:val="en-US"/>
+      </w:rPr>
+      <w:t>Oasys</w:t>
+    </w:r>
+    <w:proofErr w:type="spellEnd"/>
+    <w:r>
+      <w:rPr>
+        <w:lang w:val="en-US"/>
+      </w:rPr>
+      <w:t xml:space="preserve"> / Development Mode</w:t>
+    </w:r>
+  </w:p>
+</w:ftr>
+</file>
+
+<file path=word/footnotes.xml><?xml version="1.0" encoding="utf-8"?>
+<w:footnotes xmlns:wpc="http://schemas.microsoft.com/office/word/2010/wordprocessingCanvas" xmlns:cx="http://schemas.microsoft.com/office/drawing/2014/chartex" xmlns:cx1="http://schemas.microsoft.com/office/drawing/2015/9/8/chartex" xmlns:cx2="http://schemas.microsoft.com/office/drawing/2015/10/21/chartex" xmlns:cx3="http://schemas.microsoft.com/office/drawing/2016/5/9/chartex" xmlns:cx4="http://schemas.microsoft.com/office/drawing/2016/5/10/chartex" xmlns:cx5="http://schemas.microsoft.com/office/drawing/2016/5/11/chartex" xmlns:cx6="http://schemas.microsoft.com/office/drawing/2016/5/12/chartex" xmlns:cx7="http://schemas.microsoft.com/office/drawing/2016/5/13/chartex" xmlns:cx8="http://schemas.microsoft.com/office/drawing/2016/5/14/chartex" xmlns:mc="http://schemas.openxmlformats.org/markup-compatibility/2006" xmlns:aink="http://schemas.microsoft.com/office/drawing/2016/ink" xmlns:am3d="http://schemas.microsoft.com/office/drawing/2017/model3d" xmlns:o="urn:schemas-microsoft-com:office:office" xmlns:oel="http://schemas.microsoft.com/office/2019/extlst" xmlns:r="http://schemas.openxmlformats.org/officeDocument/2006/relationships" xmlns:m="http://schemas.openxmlformats.org/officeDocument/2006/math" xmlns:v="urn:schemas-microsoft-com:vml" xmlns:wp14="http://schemas.microsoft.com/office/word/2010/wordprocessingDrawing" xmlns:wp="http://schemas.openxmlformats.org/drawingml/2006/wordprocessingDrawing" xmlns:w10="urn:schemas-microsoft-com:office:word" xmlns:w="http://schemas.openxmlformats.org/wordprocessingml/2006/main" xmlns:w14="http://schemas.microsoft.com/office/word/2010/wordml" xmlns:w15="http://schemas.microsoft.com/office/word/2012/wordml" xmlns:w16cex="http://schemas.microsoft.com/office/word/2018/wordml/cex" xmlns:w16cid="http://schemas.microsoft.com/office/word/2016/wordml/cid" xmlns:w16="http://schemas.microsoft.com/office/word/2018/wordml" xmlns:w16sdtdh="http://schemas.microsoft.com/office/word/2020/wordml/sdtdatahash" xmlns:w16se="http://schemas.microsoft.com/office/word/2015/wordml/symex" xmlns:wpg="http://schemas.microsoft.com/office/word/2010/wordprocessingGroup" xmlns:wpi="http://schemas.microsoft.com/office/word/2010/wordprocessingInk" xmlns:wne="http://schemas.microsoft.com/office/word/2006/wordml" xmlns:wps="http://schemas.microsoft.com/office/word/2010/wordprocessingShape" mc:Ignorable="w14 w15 w16se w16cid w16 w16cex w16sdtdh wp14">
+  <w:footnote w:type="separator" w:id="-1">
+    <w:p>
+      <w:pPr>
+        <w:spacing w:line="240" w:lineRule="auto"/>
+      </w:pPr>
+      <w:r>
+        <w:separator/>
+      </w:r>
+    </w:p>
+  </w:footnote>
+  <w:footnote w:type="continuationSeparator" w:id="0">
+    <w:p>
+      <w:pPr>
+        <w:spacing w:line="240" w:lineRule="auto"/>
+      </w:pPr>
+      <w:r>
+        <w:continuationSeparator/>
+      </w:r>
+    </w:p>
+  </w:footnote>
+</w:footnotes>
+</file>
+
+<file path=word/header1.xml><?xml version="1.0" encoding="utf-8"?>
+<w:hdr xmlns:wpc="http://schemas.microsoft.com/office/word/2010/wordprocessingCanvas" xmlns:cx="http://schemas.microsoft.com/office/drawing/2014/chartex" xmlns:cx1="http://schemas.microsoft.com/office/drawing/2015/9/8/chartex" xmlns:cx2="http://schemas.microsoft.com/office/drawing/2015/10/21/chartex" xmlns:cx3="http://schemas.microsoft.com/office/drawing/2016/5/9/chartex" xmlns:cx4="http://schemas.microsoft.com/office/drawing/2016/5/10/chartex" xmlns:cx5="http://schemas.microsoft.com/office/drawing/2016/5/11/chartex" xmlns:cx6="http://schemas.microsoft.com/office/drawing/2016/5/12/chartex" xmlns:cx7="http://schemas.microsoft.com/office/drawing/2016/5/13/chartex" xmlns:cx8="http://schemas.microsoft.com/office/drawing/2016/5/14/chartex" xmlns:mc="http://schemas.openxmlformats.org/markup-compatibility/2006" xmlns:aink="http://schemas.microsoft.com/office/drawing/2016/ink" xmlns:am3d="http://schemas.microsoft.com/office/drawing/2017/model3d" xmlns:o="urn:schemas-microsoft-com:office:office" xmlns:oel="http://schemas.microsoft.com/office/2019/extlst" xmlns:r="http://schemas.openxmlformats.org/officeDocument/2006/relationships" xmlns:m="http://schemas.openxmlformats.org/officeDocument/2006/math" xmlns:v="urn:schemas-microsoft-com:vml" xmlns:wp14="http://schemas.microsoft.com/office/word/2010/wordprocessingDrawing" xmlns:wp="http://schemas.openxmlformats.org/drawingml/2006/wordprocessingDrawing" xmlns:w10="urn:schemas-microsoft-com:office:word" xmlns:w="http://schemas.openxmlformats.org/wordprocessingml/2006/main" xmlns:w14="http://schemas.microsoft.com/office/word/2010/wordml" xmlns:w15="http://schemas.microsoft.com/office/word/2012/wordml" xmlns:w16cex="http://schemas.microsoft.com/office/word/2018/wordml/cex" xmlns:w16cid="http://schemas.microsoft.com/office/word/2016/wordml/cid" xmlns:w16="http://schemas.microsoft.com/office/word/2018/wordml" xmlns:w16sdtdh="http://schemas.microsoft.com/office/word/2020/wordml/sdtdatahash" xmlns:w16se="http://schemas.microsoft.com/office/word/2015/wordml/symex" xmlns:wpg="http://schemas.microsoft.com/office/word/2010/wordprocessingGroup" xmlns:wpi="http://schemas.microsoft.com/office/word/2010/wordprocessingInk" xmlns:wne="http://schemas.microsoft.com/office/word/2006/wordml" xmlns:wps="http://schemas.microsoft.com/office/word/2010/wordprocessingShape" mc:Ignorable="w14 w15 w16se w16cid w16 w16cex w16sdtdh wp14">
+  <w:sdt>
+    <w:sdtPr>
+      <w:id w:val="1899856456"/>
+      <w:docPartObj>
+        <w:docPartGallery w:val="Page Numbers (Top of Page)"/>
+        <w:docPartUnique/>
+      </w:docPartObj>
+    </w:sdtPr>
+    <w:sdtEndPr>
+      <w:rPr>
+        <w:noProof/>
+      </w:rPr>
+    </w:sdtEndPr>
+    <w:sdtContent>
+      <w:p>
+        <w:pPr>
+          <w:pStyle w:val="Header"/>
+          <w:jc w:val="right"/>
+        </w:pPr>
+        <w:r>
+          <w:fldChar w:fldCharType="begin"/>
+        </w:r>
+        <w:r>
+          <w:instrText xml:space="preserve"> PAGE   \* MERGEFORMAT </w:instrText>
+        </w:r>
+        <w:r>
+          <w:fldChar w:fldCharType="separate"/>
+        </w:r>
+        <w:r>
+          <w:rPr>
+            <w:noProof/>
+          </w:rPr>
+          <w:t>2</w:t>
+        </w:r>
+        <w:r>
+          <w:rPr>
+            <w:noProof/>
+          </w:rPr>
+          <w:fldChar w:fldCharType="end"/>
+        </w:r>
+      </w:p>
+    </w:sdtContent>
+  </w:sdt>
+  <w:p>
+    <w:pPr>
+      <w:pStyle w:val="Header"/>
+      <w:rPr>
+        <w:lang w:val="en-US"/>
+      </w:rPr>
+    </w:pPr>
+  </w:p>
+</w:hdr>
+</file>
+
+<file path=word/numbering.xml><?xml version="1.0" encoding="utf-8"?>
+<w:numbering xmlns:wpc="http://schemas.microsoft.com/office/word/2010/wordprocessingCanvas" xmlns:cx="http://schemas.microsoft.com/office/drawing/2014/chartex" xmlns:cx1="http://schemas.microsoft.com/office/drawing/2015/9/8/chartex" xmlns:cx2="http://schemas.microsoft.com/office/drawing/2015/10/21/chartex" xmlns:cx3="http://schemas.microsoft.com/office/drawing/2016/5/9/chartex" xmlns:cx4="http://schemas.microsoft.com/office/drawing/2016/5/10/chartex" xmlns:cx5="http://schemas.microsoft.com/office/drawing/2016/5/11/chartex" xmlns:cx6="http://schemas.microsoft.com/office/drawing/2016/5/12/chartex" xmlns:cx7="http://schemas.microsoft.com/office/drawing/2016/5/13/chartex" xmlns:cx8="http://schemas.microsoft.com/office/drawing/2016/5/14/chartex" xmlns:mc="http://schemas.openxmlformats.org/markup-compatibility/2006" xmlns:aink="http://schemas.microsoft.com/office/drawing/2016/ink" xmlns:am3d="http://schemas.microsoft.com/office/drawing/2017/model3d" xmlns:o="urn:schemas-microsoft-com:office:office" xmlns:oel="http://schemas.microsoft.com/office/2019/extlst" xmlns:r="http://schemas.openxmlformats.org/officeDocument/2006/relationships" xmlns:m="http://schemas.openxmlformats.org/officeDocument/2006/math" xmlns:v="urn:schemas-microsoft-com:vml" xmlns:wp14="http://schemas.microsoft.com/office/word/2010/wordprocessingDrawing" xmlns:wp="http://schemas.openxmlformats.org/drawingml/2006/wordprocessingDrawing" xmlns:w10="urn:schemas-microsoft-com:office:word" xmlns:w="http://schemas.openxmlformats.org/wordprocessingml/2006/main" xmlns:w14="http://schemas.microsoft.com/office/word/2010/wordml" xmlns:w15="http://schemas.microsoft.com/office/word/2012/wordml" xmlns:w16cex="http://schemas.microsoft.com/office/word/2018/wordml/cex" xmlns:w16cid="http://schemas.microsoft.com/office/word/2016/wordml/cid" xmlns:w16="http://schemas.microsoft.com/office/word/2018/wordml" xmlns:w16sdtdh="http://schemas.microsoft.com/office/word/2020/wordml/sdtdatahash" xmlns:w16se="http://schemas.microsoft.com/office/word/2015/wordml/symex" xmlns:wpg="http://schemas.microsoft.com/office/word/2010/wordprocessingGroup" xmlns:wpi="http://schemas.microsoft.com/office/word/2010/wordprocessingInk" xmlns:wne="http://schemas.microsoft.com/office/word/2006/wordml" xmlns:wps="http://schemas.microsoft.com/office/word/2010/wordprocessingShape" mc:Ignorable="w14 w15 w16se w16cid w16 w16cex w16sdtdh wp14">
+  <w:abstractNum w:abstractNumId="0" w15:restartNumberingAfterBreak="0">
+    <w:nsid w:val="028736ED"/>
+    <w:multiLevelType w:val="hybridMultilevel"/>
+    <w:tmpl w:val="0AF6BCDE"/>
+    <w:lvl w:ilvl="0" w:tplc="0409000F">
+      <w:start w:val="1"/>
+      <w:numFmt w:val="decimal"/>
+      <w:lvlText w:val="%1."/>
+      <w:lvlJc w:val="left"/>
+      <w:pPr>
+        <w:ind w:left="720" w:hanging="360"/>
+      </w:pPr>
+      <w:rPr>
+        <w:rFonts w:hint="default"/>
+      </w:rPr>
+    </w:lvl>
+    <w:lvl w:ilvl="1" w:tplc="FFFFFFFF" w:tentative="1">
+      <w:start w:val="1"/>
+      <w:numFmt w:val="bullet"/>
+      <w:lvlText w:val="o"/>
+      <w:lvlJc w:val="left"/>
+      <w:pPr>
+        <w:ind w:left="1440" w:hanging="360"/>
+      </w:pPr>
+      <w:rPr>
+        <w:rFonts w:ascii="Courier New" w:hAnsi="Courier New" w:cs="Courier New" w:hint="default"/>
+      </w:rPr>
+    </w:lvl>
+    <w:lvl w:ilvl="2" w:tplc="FFFFFFFF" w:tentative="1">
+      <w:start w:val="1"/>
+      <w:numFmt w:val="bullet"/>
+      <w:lvlText w:val=""/>
+      <w:lvlJc w:val="left"/>
+      <w:pPr>
+        <w:ind w:left="2160" w:hanging="360"/>
+      </w:pPr>
+      <w:rPr>
+        <w:rFonts w:ascii="Wingdings" w:hAnsi="Wingdings" w:hint="default"/>
+      </w:rPr>
+    </w:lvl>
+    <w:lvl w:ilvl="3" w:tplc="FFFFFFFF" w:tentative="1">
+      <w:start w:val="1"/>
+      <w:numFmt w:val="bullet"/>
+      <w:lvlText w:val=""/>
+      <w:lvlJc w:val="left"/>
+      <w:pPr>
+        <w:ind w:left="2880" w:hanging="360"/>
+      </w:pPr>
+      <w:rPr>
+        <w:rFonts w:ascii="Symbol" w:hAnsi="Symbol" w:hint="default"/>
+      </w:rPr>
+    </w:lvl>
+    <w:lvl w:ilvl="4" w:tplc="FFFFFFFF" w:tentative="1">
+      <w:start w:val="1"/>
+      <w:numFmt w:val="bullet"/>
+      <w:lvlText w:val="o"/>
+      <w:lvlJc w:val="left"/>
+      <w:pPr>
+        <w:ind w:left="3600" w:hanging="360"/>
+      </w:pPr>
+      <w:rPr>
+        <w:rFonts w:ascii="Courier New" w:hAnsi="Courier New" w:cs="Courier New" w:hint="default"/>
+      </w:rPr>
+    </w:lvl>
+    <w:lvl w:ilvl="5" w:tplc="FFFFFFFF" w:tentative="1">
+      <w:start w:val="1"/>
+      <w:numFmt w:val="bullet"/>
+      <w:lvlText w:val=""/>
+      <w:lvlJc w:val="left"/>
+      <w:pPr>
+        <w:ind w:left="4320" w:hanging="360"/>
+      </w:pPr>
+      <w:rPr>
+        <w:rFonts w:ascii="Wingdings" w:hAnsi="Wingdings" w:hint="default"/>
+      </w:rPr>
+    </w:lvl>
+    <w:lvl w:ilvl="6" w:tplc="FFFFFFFF" w:tentative="1">
+      <w:start w:val="1"/>
+      <w:numFmt w:val="bullet"/>
+      <w:lvlText w:val=""/>
+      <w:lvlJc w:val="left"/>
+      <w:pPr>
+        <w:ind w:left="5040" w:hanging="360"/>
+      </w:pPr>
+      <w:rPr>
+        <w:rFonts w:ascii="Symbol" w:hAnsi="Symbol" w:hint="default"/>
+      </w:rPr>
+    </w:lvl>
+    <w:lvl w:ilvl="7" w:tplc="FFFFFFFF" w:tentative="1">
+      <w:start w:val="1"/>
+      <w:numFmt w:val="bullet"/>
+      <w:lvlText w:val="o"/>
+      <w:lvlJc w:val="left"/>
+      <w:pPr>
+        <w:ind w:left="5760" w:hanging="360"/>
+      </w:pPr>
+      <w:rPr>
+        <w:rFonts w:ascii="Courier New" w:hAnsi="Courier New" w:cs="Courier New" w:hint="default"/>
+      </w:rPr>
+    </w:lvl>
+    <w:lvl w:ilvl="8" w:tplc="FFFFFFFF" w:tentative="1">
+      <w:start w:val="1"/>
+      <w:numFmt w:val="bullet"/>
+      <w:lvlText w:val=""/>
+      <w:lvlJc w:val="left"/>
+      <w:pPr>
+        <w:ind w:left="6480" w:hanging="360"/>
+      </w:pPr>
+      <w:rPr>
+        <w:rFonts w:ascii="Wingdings" w:hAnsi="Wingdings" w:hint="default"/>
+      </w:rPr>
+    </w:lvl>
+  </w:abstractNum>
+  <w:abstractNum w:abstractNumId="1" w15:restartNumberingAfterBreak="0">
+    <w:nsid w:val="093F6221"/>
+    <w:multiLevelType w:val="multilevel"/>
+    <w:tmpl w:val="5108FF82"/>
+    <w:lvl w:ilvl="0">
+      <w:start w:val="1"/>
+      <w:numFmt w:val="decimal"/>
+      <w:lvlText w:val="%1."/>
+      <w:lvlJc w:val="left"/>
+      <w:pPr>
+        <w:ind w:left="720" w:hanging="360"/>
+      </w:pPr>
+      <w:rPr>
+        <w:rFonts w:hint="default"/>
+        <w:b/>
+        <w:bCs/>
+      </w:rPr>
+    </w:lvl>
+    <w:lvl w:ilvl="1">
+      <w:start w:val="1"/>
+      <w:numFmt w:val="bullet"/>
+      <w:lvlText w:val=""/>
+      <w:lvlJc w:val="left"/>
+      <w:pPr>
+        <w:ind w:left="720" w:hanging="360"/>
+      </w:pPr>
+      <w:rPr>
+        <w:rFonts w:ascii="Symbol" w:hAnsi="Symbol" w:hint="default"/>
+      </w:rPr>
+    </w:lvl>
+    <w:lvl w:ilvl="2">
+      <w:start w:val="1"/>
+      <w:numFmt w:val="bullet"/>
+      <w:lvlText w:val="o"/>
+      <w:lvlJc w:val="left"/>
+      <w:pPr>
+        <w:ind w:left="2340" w:hanging="360"/>
+      </w:pPr>
+      <w:rPr>
+        <w:rFonts w:ascii="Courier New" w:hAnsi="Courier New" w:cs="Courier New" w:hint="default"/>
+      </w:rPr>
+    </w:lvl>
+    <w:lvl w:ilvl="3">
+      <w:start w:val="1"/>
+      <w:numFmt w:val="decimal"/>
+      <w:lvlText w:val="%4."/>
+      <w:lvlJc w:val="left"/>
+      <w:pPr>
+        <w:ind w:left="2880" w:hanging="360"/>
+      </w:pPr>
+      <w:rPr>
+        <w:rFonts w:hint="default"/>
+      </w:rPr>
+    </w:lvl>
+    <w:lvl w:ilvl="4">
+      <w:start w:val="1"/>
+      <w:numFmt w:val="lowerLetter"/>
+      <w:lvlText w:val="%5."/>
+      <w:lvlJc w:val="left"/>
+      <w:pPr>
+        <w:ind w:left="3600" w:hanging="360"/>
+      </w:pPr>
+      <w:rPr>
+        <w:rFonts w:hint="default"/>
+      </w:rPr>
+    </w:lvl>
+    <w:lvl w:ilvl="5">
+      <w:start w:val="1"/>
+      <w:numFmt w:val="lowerRoman"/>
+      <w:lvlText w:val="%6."/>
+      <w:lvlJc w:val="right"/>
+      <w:pPr>
+        <w:ind w:left="4320" w:hanging="180"/>
+      </w:pPr>
+      <w:rPr>
+        <w:rFonts w:hint="default"/>
+      </w:rPr>
+    </w:lvl>
+    <w:lvl w:ilvl="6">
+      <w:start w:val="1"/>
+      <w:numFmt w:val="decimal"/>
+      <w:lvlText w:val="%7."/>
+      <w:lvlJc w:val="left"/>
+      <w:pPr>
+        <w:ind w:left="5040" w:hanging="360"/>
+      </w:pPr>
+      <w:rPr>
+        <w:rFonts w:hint="default"/>
+      </w:rPr>
+    </w:lvl>
+    <w:lvl w:ilvl="7">
+      <w:start w:val="1"/>
+      <w:numFmt w:val="lowerLetter"/>
+      <w:lvlText w:val="%8."/>
+      <w:lvlJc w:val="left"/>
+      <w:pPr>
+        <w:ind w:left="5760" w:hanging="360"/>
+      </w:pPr>
+      <w:rPr>
+        <w:rFonts w:hint="default"/>
+      </w:rPr>
+    </w:lvl>
+    <w:lvl w:ilvl="8">
+      <w:start w:val="1"/>
+      <w:numFmt w:val="lowerRoman"/>
+      <w:lvlText w:val="%9."/>
+      <w:lvlJc w:val="right"/>
+      <w:pPr>
+        <w:ind w:left="6480" w:hanging="180"/>
+      </w:pPr>
+      <w:rPr>
+        <w:rFonts w:hint="default"/>
+      </w:rPr>
+    </w:lvl>
+  </w:abstractNum>
+  <w:abstractNum w:abstractNumId="2" w15:restartNumberingAfterBreak="0">
+    <w:nsid w:val="296122FA"/>
+    <w:multiLevelType w:val="hybridMultilevel"/>
+    <w:tmpl w:val="0CAA344C"/>
+    <w:lvl w:ilvl="0" w:tplc="04090001">
+      <w:start w:val="1"/>
+      <w:numFmt w:val="bullet"/>
+      <w:lvlText w:val=""/>
+      <w:lvlJc w:val="left"/>
+      <w:pPr>
+        <w:ind w:left="720" w:hanging="360"/>
+      </w:pPr>
+      <w:rPr>
+        <w:rFonts w:ascii="Symbol" w:hAnsi="Symbol" w:hint="default"/>
+      </w:rPr>
+    </w:lvl>
+    <w:lvl w:ilvl="1" w:tplc="04090003" w:tentative="1">
+      <w:start w:val="1"/>
+      <w:numFmt w:val="bullet"/>
+      <w:lvlText w:val="o"/>
+      <w:lvlJc w:val="left"/>
+      <w:pPr>
+        <w:ind w:left="1440" w:hanging="360"/>
+      </w:pPr>
+      <w:rPr>
+        <w:rFonts w:ascii="Courier New" w:hAnsi="Courier New" w:cs="Courier New" w:hint="default"/>
+      </w:rPr>
+    </w:lvl>
+    <w:lvl w:ilvl="2" w:tplc="04090005" w:tentative="1">
+      <w:start w:val="1"/>
+      <w:numFmt w:val="bullet"/>
+      <w:lvlText w:val=""/>
+      <w:lvlJc w:val="left"/>
+      <w:pPr>
+        <w:ind w:left="2160" w:hanging="360"/>
+      </w:pPr>
+      <w:rPr>
+        <w:rFonts w:ascii="Wingdings" w:hAnsi="Wingdings" w:hint="default"/>
+      </w:rPr>
+    </w:lvl>
+    <w:lvl w:ilvl="3" w:tplc="04090001" w:tentative="1">
+      <w:start w:val="1"/>
+      <w:numFmt w:val="bullet"/>
+      <w:lvlText w:val=""/>
+      <w:lvlJc w:val="left"/>
+      <w:pPr>
+        <w:ind w:left="2880" w:hanging="360"/>
+      </w:pPr>
+      <w:rPr>
+        <w:rFonts w:ascii="Symbol" w:hAnsi="Symbol" w:hint="default"/>
+      </w:rPr>
+    </w:lvl>
+    <w:lvl w:ilvl="4" w:tplc="04090003" w:tentative="1">
+      <w:start w:val="1"/>
+      <w:numFmt w:val="bullet"/>
+      <w:lvlText w:val="o"/>
+      <w:lvlJc w:val="left"/>
+      <w:pPr>
+        <w:ind w:left="3600" w:hanging="360"/>
+      </w:pPr>
+      <w:rPr>
+        <w:rFonts w:ascii="Courier New" w:hAnsi="Courier New" w:cs="Courier New" w:hint="default"/>
+      </w:rPr>
+    </w:lvl>
+    <w:lvl w:ilvl="5" w:tplc="04090005" w:tentative="1">
+      <w:start w:val="1"/>
+      <w:numFmt w:val="bullet"/>
+      <w:lvlText w:val=""/>
+      <w:lvlJc w:val="left"/>
+      <w:pPr>
+        <w:ind w:left="4320" w:hanging="360"/>
+      </w:pPr>
+      <w:rPr>
+        <w:rFonts w:ascii="Wingdings" w:hAnsi="Wingdings" w:hint="default"/>
+      </w:rPr>
+    </w:lvl>
+    <w:lvl w:ilvl="6" w:tplc="04090001" w:tentative="1">
+      <w:start w:val="1"/>
+      <w:numFmt w:val="bullet"/>
+      <w:lvlText w:val=""/>
+      <w:lvlJc w:val="left"/>
+      <w:pPr>
+        <w:ind w:left="5040" w:hanging="360"/>
+      </w:pPr>
+      <w:rPr>
+        <w:rFonts w:ascii="Symbol" w:hAnsi="Symbol" w:hint="default"/>
+      </w:rPr>
+    </w:lvl>
+    <w:lvl w:ilvl="7" w:tplc="04090003" w:tentative="1">
+      <w:start w:val="1"/>
+      <w:numFmt w:val="bullet"/>
+      <w:lvlText w:val="o"/>
+      <w:lvlJc w:val="left"/>
+      <w:pPr>
+        <w:ind w:left="5760" w:hanging="360"/>
+      </w:pPr>
+      <w:rPr>
+        <w:rFonts w:ascii="Courier New" w:hAnsi="Courier New" w:cs="Courier New" w:hint="default"/>
+      </w:rPr>
+    </w:lvl>
+    <w:lvl w:ilvl="8" w:tplc="04090005" w:tentative="1">
+      <w:start w:val="1"/>
+      <w:numFmt w:val="bullet"/>
+      <w:lvlText w:val=""/>
+      <w:lvlJc w:val="left"/>
+      <w:pPr>
+        <w:ind w:left="6480" w:hanging="360"/>
+      </w:pPr>
+      <w:rPr>
+        <w:rFonts w:ascii="Wingdings" w:hAnsi="Wingdings" w:hint="default"/>
+      </w:rPr>
+    </w:lvl>
+  </w:abstractNum>
+  <w:abstractNum w:abstractNumId="3" w15:restartNumberingAfterBreak="0">
+    <w:nsid w:val="3A784F5A"/>
+    <w:multiLevelType w:val="hybridMultilevel"/>
+    <w:tmpl w:val="D3D88B28"/>
+    <w:lvl w:ilvl="0" w:tplc="0409000F">
+      <w:start w:val="1"/>
+      <w:numFmt w:val="decimal"/>
+      <w:lvlText w:val="%1."/>
+      <w:lvlJc w:val="left"/>
+      <w:pPr>
+        <w:ind w:left="720" w:hanging="360"/>
+      </w:pPr>
+    </w:lvl>
+    <w:lvl w:ilvl="1" w:tplc="04090019" w:tentative="1">
+      <w:start w:val="1"/>
+      <w:numFmt w:val="lowerLetter"/>
+      <w:lvlText w:val="%2."/>
+      <w:lvlJc w:val="left"/>
+      <w:pPr>
+        <w:ind w:left="1440" w:hanging="360"/>
+      </w:pPr>
+    </w:lvl>
+    <w:lvl w:ilvl="2" w:tplc="0409001B" w:tentative="1">
+      <w:start w:val="1"/>
+      <w:numFmt w:val="lowerRoman"/>
+      <w:lvlText w:val="%3."/>
+      <w:lvlJc w:val="right"/>
+      <w:pPr>
+        <w:ind w:left="2160" w:hanging="180"/>
+      </w:pPr>
+    </w:lvl>
+    <w:lvl w:ilvl="3" w:tplc="0409000F" w:tentative="1">
+      <w:start w:val="1"/>
+      <w:numFmt w:val="decimal"/>
+      <w:lvlText w:val="%4."/>
+      <w:lvlJc w:val="left"/>
+      <w:pPr>
+        <w:ind w:left="2880" w:hanging="360"/>
+      </w:pPr>
+    </w:lvl>
+    <w:lvl w:ilvl="4" w:tplc="04090019" w:tentative="1">
+      <w:start w:val="1"/>
+      <w:numFmt w:val="lowerLetter"/>
+      <w:lvlText w:val="%5."/>
+      <w:lvlJc w:val="left"/>
+      <w:pPr>
+        <w:ind w:left="3600" w:hanging="360"/>
+      </w:pPr>
+    </w:lvl>
+    <w:lvl w:ilvl="5" w:tplc="0409001B" w:tentative="1">
+      <w:start w:val="1"/>
+      <w:numFmt w:val="lowerRoman"/>
+      <w:lvlText w:val="%6."/>
+      <w:lvlJc w:val="right"/>
+      <w:pPr>
+        <w:ind w:left="4320" w:hanging="180"/>
+      </w:pPr>
+    </w:lvl>
+    <w:lvl w:ilvl="6" w:tplc="0409000F" w:tentative="1">
+      <w:start w:val="1"/>
+      <w:numFmt w:val="decimal"/>
+      <w:lvlText w:val="%7."/>
+      <w:lvlJc w:val="left"/>
+      <w:pPr>
+        <w:ind w:left="5040" w:hanging="360"/>
+      </w:pPr>
+    </w:lvl>
+    <w:lvl w:ilvl="7" w:tplc="04090019" w:tentative="1">
+      <w:start w:val="1"/>
+      <w:numFmt w:val="lowerLetter"/>
+      <w:lvlText w:val="%8."/>
+      <w:lvlJc w:val="left"/>
+      <w:pPr>
+        <w:ind w:left="5760" w:hanging="360"/>
+      </w:pPr>
+    </w:lvl>
+    <w:lvl w:ilvl="8" w:tplc="0409001B" w:tentative="1">
+      <w:start w:val="1"/>
+      <w:numFmt w:val="lowerRoman"/>
+      <w:lvlText w:val="%9."/>
+      <w:lvlJc w:val="right"/>
+      <w:pPr>
+        <w:ind w:left="6480" w:hanging="180"/>
+      </w:pPr>
+    </w:lvl>
+  </w:abstractNum>
+  <w:abstractNum w:abstractNumId="4" w15:restartNumberingAfterBreak="0">
+    <w:nsid w:val="436412EC"/>
+    <w:multiLevelType w:val="hybridMultilevel"/>
+    <w:tmpl w:val="0AF6BCDE"/>
+    <w:lvl w:ilvl="0" w:tplc="FFFFFFFF">
+      <w:start w:val="1"/>
+      <w:numFmt w:val="decimal"/>
+      <w:lvlText w:val="%1."/>
+      <w:lvlJc w:val="left"/>
+      <w:pPr>
+        <w:ind w:left="720" w:hanging="360"/>
+      </w:pPr>
+      <w:rPr>
+        <w:rFonts w:hint="default"/>
+      </w:rPr>
+    </w:lvl>
+    <w:lvl w:ilvl="1" w:tplc="FFFFFFFF" w:tentative="1">
+      <w:start w:val="1"/>
+      <w:numFmt w:val="bullet"/>
+      <w:lvlText w:val="o"/>
+      <w:lvlJc w:val="left"/>
+      <w:pPr>
+        <w:ind w:left="1440" w:hanging="360"/>
+      </w:pPr>
+      <w:rPr>
+        <w:rFonts w:ascii="Courier New" w:hAnsi="Courier New" w:cs="Courier New" w:hint="default"/>
+      </w:rPr>
+    </w:lvl>
+    <w:lvl w:ilvl="2" w:tplc="FFFFFFFF" w:tentative="1">
+      <w:start w:val="1"/>
+      <w:numFmt w:val="bullet"/>
+      <w:lvlText w:val=""/>
+      <w:lvlJc w:val="left"/>
+      <w:pPr>
+        <w:ind w:left="2160" w:hanging="360"/>
+      </w:pPr>
+      <w:rPr>
+        <w:rFonts w:ascii="Wingdings" w:hAnsi="Wingdings" w:hint="default"/>
+      </w:rPr>
+    </w:lvl>
+    <w:lvl w:ilvl="3" w:tplc="FFFFFFFF" w:tentative="1">
+      <w:start w:val="1"/>
+      <w:numFmt w:val="bullet"/>
+      <w:lvlText w:val=""/>
+      <w:lvlJc w:val="left"/>
+      <w:pPr>
+        <w:ind w:left="2880" w:hanging="360"/>
+      </w:pPr>
+      <w:rPr>
+        <w:rFonts w:ascii="Symbol" w:hAnsi="Symbol" w:hint="default"/>
+      </w:rPr>
+    </w:lvl>
+    <w:lvl w:ilvl="4" w:tplc="FFFFFFFF" w:tentative="1">
+      <w:start w:val="1"/>
+      <w:numFmt w:val="bullet"/>
+      <w:lvlText w:val="o"/>
+      <w:lvlJc w:val="left"/>
+      <w:pPr>
+        <w:ind w:left="3600" w:hanging="360"/>
+      </w:pPr>
+      <w:rPr>
+        <w:rFonts w:ascii="Courier New" w:hAnsi="Courier New" w:cs="Courier New" w:hint="default"/>
+      </w:rPr>
+    </w:lvl>
+    <w:lvl w:ilvl="5" w:tplc="FFFFFFFF" w:tentative="1">
+      <w:start w:val="1"/>
+      <w:numFmt w:val="bullet"/>
+      <w:lvlText w:val=""/>
+      <w:lvlJc w:val="left"/>
+      <w:pPr>
+        <w:ind w:left="4320" w:hanging="360"/>
+      </w:pPr>
+      <w:rPr>
+        <w:rFonts w:ascii="Wingdings" w:hAnsi="Wingdings" w:hint="default"/>
+      </w:rPr>
+    </w:lvl>
+    <w:lvl w:ilvl="6" w:tplc="FFFFFFFF" w:tentative="1">
+      <w:start w:val="1"/>
+      <w:numFmt w:val="bullet"/>
+      <w:lvlText w:val=""/>
+      <w:lvlJc w:val="left"/>
+      <w:pPr>
+        <w:ind w:left="5040" w:hanging="360"/>
+      </w:pPr>
+      <w:rPr>
+        <w:rFonts w:ascii="Symbol" w:hAnsi="Symbol" w:hint="default"/>
+      </w:rPr>
+    </w:lvl>
+    <w:lvl w:ilvl="7" w:tplc="FFFFFFFF" w:tentative="1">
+      <w:start w:val="1"/>
+      <w:numFmt w:val="bullet"/>
+      <w:lvlText w:val="o"/>
+      <w:lvlJc w:val="left"/>
+      <w:pPr>
+        <w:ind w:left="5760" w:hanging="360"/>
+      </w:pPr>
+      <w:rPr>
+        <w:rFonts w:ascii="Courier New" w:hAnsi="Courier New" w:cs="Courier New" w:hint="default"/>
+      </w:rPr>
+    </w:lvl>
+    <w:lvl w:ilvl="8" w:tplc="FFFFFFFF" w:tentative="1">
+      <w:start w:val="1"/>
+      <w:numFmt w:val="bullet"/>
+      <w:lvlText w:val=""/>
+      <w:lvlJc w:val="left"/>
+      <w:pPr>
+        <w:ind w:left="6480" w:hanging="360"/>
+      </w:pPr>
+      <w:rPr>
+        <w:rFonts w:ascii="Wingdings" w:hAnsi="Wingdings" w:hint="default"/>
+      </w:rPr>
+    </w:lvl>
+  </w:abstractNum>
+  <w:abstractNum w:abstractNumId="5" w15:restartNumberingAfterBreak="0">
+    <w:nsid w:val="5B7F6358"/>
+    <w:multiLevelType w:val="hybridMultilevel"/>
+    <w:tmpl w:val="FD122EDC"/>
+    <w:lvl w:ilvl="0" w:tplc="04090001">
+      <w:start w:val="1"/>
+      <w:numFmt w:val="bullet"/>
+      <w:lvlText w:val=""/>
+      <w:lvlJc w:val="left"/>
+      <w:pPr>
+        <w:ind w:left="720" w:hanging="360"/>
+      </w:pPr>
+      <w:rPr>
+        <w:rFonts w:ascii="Symbol" w:hAnsi="Symbol" w:hint="default"/>
+      </w:rPr>
+    </w:lvl>
+    <w:lvl w:ilvl="1" w:tplc="04090003" w:tentative="1">
+      <w:start w:val="1"/>
+      <w:numFmt w:val="bullet"/>
+      <w:lvlText w:val="o"/>
+      <w:lvlJc w:val="left"/>
+      <w:pPr>
+        <w:ind w:left="1440" w:hanging="360"/>
+      </w:pPr>
+      <w:rPr>
+        <w:rFonts w:ascii="Courier New" w:hAnsi="Courier New" w:cs="Courier New" w:hint="default"/>
+      </w:rPr>
+    </w:lvl>
+    <w:lvl w:ilvl="2" w:tplc="04090005" w:tentative="1">
+      <w:start w:val="1"/>
+      <w:numFmt w:val="bullet"/>
+      <w:lvlText w:val=""/>
+      <w:lvlJc w:val="left"/>
+      <w:pPr>
+        <w:ind w:left="2160" w:hanging="360"/>
+      </w:pPr>
+      <w:rPr>
+        <w:rFonts w:ascii="Wingdings" w:hAnsi="Wingdings" w:hint="default"/>
+      </w:rPr>
+    </w:lvl>
+    <w:lvl w:ilvl="3" w:tplc="04090001" w:tentative="1">
+      <w:start w:val="1"/>
+      <w:numFmt w:val="bullet"/>
+      <w:lvlText w:val=""/>
+      <w:lvlJc w:val="left"/>
+      <w:pPr>
+        <w:ind w:left="2880" w:hanging="360"/>
+      </w:pPr>
+      <w:rPr>
+        <w:rFonts w:ascii="Symbol" w:hAnsi="Symbol" w:hint="default"/>
+      </w:rPr>
+    </w:lvl>
+    <w:lvl w:ilvl="4" w:tplc="04090003" w:tentative="1">
+      <w:start w:val="1"/>
+      <w:numFmt w:val="bullet"/>
+      <w:lvlText w:val="o"/>
+      <w:lvlJc w:val="left"/>
+      <w:pPr>
+        <w:ind w:left="3600" w:hanging="360"/>
+      </w:pPr>
+      <w:rPr>
+        <w:rFonts w:ascii="Courier New" w:hAnsi="Courier New" w:cs="Courier New" w:hint="default"/>
+      </w:rPr>
+    </w:lvl>
+    <w:lvl w:ilvl="5" w:tplc="04090005" w:tentative="1">
+      <w:start w:val="1"/>
+      <w:numFmt w:val="bullet"/>
+      <w:lvlText w:val=""/>
+      <w:lvlJc w:val="left"/>
+      <w:pPr>
+        <w:ind w:left="4320" w:hanging="360"/>
+      </w:pPr>
+      <w:rPr>
+        <w:rFonts w:ascii="Wingdings" w:hAnsi="Wingdings" w:hint="default"/>
+      </w:rPr>
+    </w:lvl>
+    <w:lvl w:ilvl="6" w:tplc="04090001" w:tentative="1">
+      <w:start w:val="1"/>
+      <w:numFmt w:val="bullet"/>
+      <w:lvlText w:val=""/>
+      <w:lvlJc w:val="left"/>
+      <w:pPr>
+        <w:ind w:left="5040" w:hanging="360"/>
+      </w:pPr>
+      <w:rPr>
+        <w:rFonts w:ascii="Symbol" w:hAnsi="Symbol" w:hint="default"/>
+      </w:rPr>
+    </w:lvl>
+    <w:lvl w:ilvl="7" w:tplc="04090003" w:tentative="1">
+      <w:start w:val="1"/>
+      <w:numFmt w:val="bullet"/>
+      <w:lvlText w:val="o"/>
+      <w:lvlJc w:val="left"/>
+      <w:pPr>
+        <w:ind w:left="5760" w:hanging="360"/>
+      </w:pPr>
+      <w:rPr>
+        <w:rFonts w:ascii="Courier New" w:hAnsi="Courier New" w:cs="Courier New" w:hint="default"/>
+      </w:rPr>
+    </w:lvl>
+    <w:lvl w:ilvl="8" w:tplc="04090005" w:tentative="1">
+      <w:start w:val="1"/>
+      <w:numFmt w:val="bullet"/>
+      <w:lvlText w:val=""/>
+      <w:lvlJc w:val="left"/>
+      <w:pPr>
+        <w:ind w:left="6480" w:hanging="360"/>
+      </w:pPr>
+      <w:rPr>
+        <w:rFonts w:ascii="Wingdings" w:hAnsi="Wingdings" w:hint="default"/>
+      </w:rPr>
+    </w:lvl>
+  </w:abstractNum>
+  <w:abstractNum w:abstractNumId="6" w15:restartNumberingAfterBreak="0">
+    <w:nsid w:val="620D61B8"/>
+    <w:multiLevelType w:val="hybridMultilevel"/>
+    <w:tmpl w:val="24E81B50"/>
+    <w:lvl w:ilvl="0" w:tplc="FFFFFFFF">
+      <w:start w:val="1"/>
+      <w:numFmt w:val="decimal"/>
+      <w:lvlText w:val="%1."/>
+      <w:lvlJc w:val="left"/>
+      <w:pPr>
+        <w:ind w:left="720" w:hanging="360"/>
+      </w:pPr>
+      <w:rPr>
+        <w:rFonts w:hint="default"/>
+      </w:rPr>
+    </w:lvl>
+    <w:lvl w:ilvl="1" w:tplc="04090019" w:tentative="1">
+      <w:start w:val="1"/>
+      <w:numFmt w:val="lowerLetter"/>
+      <w:lvlText w:val="%2."/>
+      <w:lvlJc w:val="left"/>
+      <w:pPr>
+        <w:ind w:left="1440" w:hanging="360"/>
+      </w:pPr>
+    </w:lvl>
+    <w:lvl w:ilvl="2" w:tplc="0409001B" w:tentative="1">
+      <w:start w:val="1"/>
+      <w:numFmt w:val="lowerRoman"/>
+      <w:lvlText w:val="%3."/>
+      <w:lvlJc w:val="right"/>
+      <w:pPr>
+        <w:ind w:left="2160" w:hanging="180"/>
+      </w:pPr>
+    </w:lvl>
+    <w:lvl w:ilvl="3" w:tplc="0409000F" w:tentative="1">
+      <w:start w:val="1"/>
+      <w:numFmt w:val="decimal"/>
+      <w:lvlText w:val="%4."/>
+      <w:lvlJc w:val="left"/>
+      <w:pPr>
+        <w:ind w:left="2880" w:hanging="360"/>
+      </w:pPr>
+    </w:lvl>
+    <w:lvl w:ilvl="4" w:tplc="04090019" w:tentative="1">
+      <w:start w:val="1"/>
+      <w:numFmt w:val="lowerLetter"/>
+      <w:lvlText w:val="%5."/>
+      <w:lvlJc w:val="left"/>
+      <w:pPr>
+        <w:ind w:left="3600" w:hanging="360"/>
+      </w:pPr>
+    </w:lvl>
+    <w:lvl w:ilvl="5" w:tplc="0409001B" w:tentative="1">
+      <w:start w:val="1"/>
+      <w:numFmt w:val="lowerRoman"/>
+      <w:lvlText w:val="%6."/>
+      <w:lvlJc w:val="right"/>
+      <w:pPr>
+        <w:ind w:left="4320" w:hanging="180"/>
+      </w:pPr>
+    </w:lvl>
+    <w:lvl w:ilvl="6" w:tplc="0409000F" w:tentative="1">
+      <w:start w:val="1"/>
+      <w:numFmt w:val="decimal"/>
+      <w:lvlText w:val="%7."/>
+      <w:lvlJc w:val="left"/>
+      <w:pPr>
+        <w:ind w:left="5040" w:hanging="360"/>
+      </w:pPr>
+    </w:lvl>
+    <w:lvl w:ilvl="7" w:tplc="04090019" w:tentative="1">
+      <w:start w:val="1"/>
+      <w:numFmt w:val="lowerLetter"/>
+      <w:lvlText w:val="%8."/>
+      <w:lvlJc w:val="left"/>
+      <w:pPr>
+        <w:ind w:left="5760" w:hanging="360"/>
+      </w:pPr>
+    </w:lvl>
+    <w:lvl w:ilvl="8" w:tplc="0409001B" w:tentative="1">
+      <w:start w:val="1"/>
+      <w:numFmt w:val="lowerRoman"/>
+      <w:lvlText w:val="%9."/>
+      <w:lvlJc w:val="right"/>
+      <w:pPr>
+        <w:ind w:left="6480" w:hanging="180"/>
+      </w:pPr>
+    </w:lvl>
+  </w:abstractNum>
+  <w:abstractNum w:abstractNumId="7" w15:restartNumberingAfterBreak="0">
+    <w:nsid w:val="751A3AF5"/>
+    <w:multiLevelType w:val="hybridMultilevel"/>
+    <w:tmpl w:val="1FDC840C"/>
+    <w:lvl w:ilvl="0" w:tplc="04090001">
+      <w:start w:val="1"/>
+      <w:numFmt w:val="bullet"/>
+      <w:lvlText w:val=""/>
+      <w:lvlJc w:val="left"/>
+      <w:pPr>
+        <w:ind w:left="720" w:hanging="360"/>
+      </w:pPr>
+      <w:rPr>
+        <w:rFonts w:ascii="Symbol" w:hAnsi="Symbol" w:hint="default"/>
+      </w:rPr>
+    </w:lvl>
+    <w:lvl w:ilvl="1" w:tplc="04090003" w:tentative="1">
+      <w:start w:val="1"/>
+      <w:numFmt w:val="bullet"/>
+      <w:lvlText w:val="o"/>
+      <w:lvlJc w:val="left"/>
+      <w:pPr>
+        <w:ind w:left="1440" w:hanging="360"/>
+      </w:pPr>
+      <w:rPr>
+        <w:rFonts w:ascii="Courier New" w:hAnsi="Courier New" w:cs="Courier New" w:hint="default"/>
+      </w:rPr>
+    </w:lvl>
+    <w:lvl w:ilvl="2" w:tplc="04090005" w:tentative="1">
+      <w:start w:val="1"/>
+      <w:numFmt w:val="bullet"/>
+      <w:lvlText w:val=""/>
+      <w:lvlJc w:val="left"/>
+      <w:pPr>
+        <w:ind w:left="2160" w:hanging="360"/>
+      </w:pPr>
+      <w:rPr>
+        <w:rFonts w:ascii="Wingdings" w:hAnsi="Wingdings" w:hint="default"/>
+      </w:rPr>
+    </w:lvl>
+    <w:lvl w:ilvl="3" w:tplc="04090001" w:tentative="1">
+      <w:start w:val="1"/>
+      <w:numFmt w:val="bullet"/>
+      <w:lvlText w:val=""/>
+      <w:lvlJc w:val="left"/>
+      <w:pPr>
+        <w:ind w:left="2880" w:hanging="360"/>
+      </w:pPr>
+      <w:rPr>
+        <w:rFonts w:ascii="Symbol" w:hAnsi="Symbol" w:hint="default"/>
+      </w:rPr>
+    </w:lvl>
+    <w:lvl w:ilvl="4" w:tplc="04090003" w:tentative="1">
+      <w:start w:val="1"/>
+      <w:numFmt w:val="bullet"/>
+      <w:lvlText w:val="o"/>
+      <w:lvlJc w:val="left"/>
+      <w:pPr>
+        <w:ind w:left="3600" w:hanging="360"/>
+      </w:pPr>
+      <w:rPr>
+        <w:rFonts w:ascii="Courier New" w:hAnsi="Courier New" w:cs="Courier New" w:hint="default"/>
+      </w:rPr>
+    </w:lvl>
+    <w:lvl w:ilvl="5" w:tplc="04090005" w:tentative="1">
+      <w:start w:val="1"/>
+      <w:numFmt w:val="bullet"/>
+      <w:lvlText w:val=""/>
+      <w:lvlJc w:val="left"/>
+      <w:pPr>
+        <w:ind w:left="4320" w:hanging="360"/>
+      </w:pPr>
+      <w:rPr>
+        <w:rFonts w:ascii="Wingdings" w:hAnsi="Wingdings" w:hint="default"/>
+      </w:rPr>
+    </w:lvl>
+    <w:lvl w:ilvl="6" w:tplc="04090001" w:tentative="1">
+      <w:start w:val="1"/>
+      <w:numFmt w:val="bullet"/>
+      <w:lvlText w:val=""/>
+      <w:lvlJc w:val="left"/>
+      <w:pPr>
+        <w:ind w:left="5040" w:hanging="360"/>
+      </w:pPr>
+      <w:rPr>
+        <w:rFonts w:ascii="Symbol" w:hAnsi="Symbol" w:hint="default"/>
+      </w:rPr>
+    </w:lvl>
+    <w:lvl w:ilvl="7" w:tplc="04090003" w:tentative="1">
+      <w:start w:val="1"/>
+      <w:numFmt w:val="bullet"/>
+      <w:lvlText w:val="o"/>
+      <w:lvlJc w:val="left"/>
+      <w:pPr>
+        <w:ind w:left="5760" w:hanging="360"/>
+      </w:pPr>
+      <w:rPr>
+        <w:rFonts w:ascii="Courier New" w:hAnsi="Courier New" w:cs="Courier New" w:hint="default"/>
+      </w:rPr>
+    </w:lvl>
+    <w:lvl w:ilvl="8" w:tplc="04090005" w:tentative="1">
+      <w:start w:val="1"/>
+      <w:numFmt w:val="bullet"/>
+      <w:lvlText w:val=""/>
+      <w:lvlJc w:val="left"/>
+      <w:pPr>
+        <w:ind w:left="6480" w:hanging="360"/>
+      </w:pPr>
+      <w:rPr>
+        <w:rFonts w:ascii="Wingdings" w:hAnsi="Wingdings" w:hint="default"/>
+      </w:rPr>
+    </w:lvl>
+  </w:abstractNum>
+  <w:num w:numId="1" w16cid:durableId="1263612733">
+    <w:abstractNumId w:val="5"/>
+  </w:num>
+  <w:num w:numId="2" w16cid:durableId="1404643950">
+    <w:abstractNumId w:val="1"/>
+  </w:num>
+  <w:num w:numId="3" w16cid:durableId="1558392939">
+    <w:abstractNumId w:val="2"/>
+  </w:num>
+  <w:num w:numId="4" w16cid:durableId="639263833">
+    <w:abstractNumId w:val="7"/>
+  </w:num>
+  <w:num w:numId="5" w16cid:durableId="1597834186">
+    <w:abstractNumId w:val="0"/>
+  </w:num>
+  <w:num w:numId="6" w16cid:durableId="243104718">
+    <w:abstractNumId w:val="4"/>
+  </w:num>
+  <w:num w:numId="7" w16cid:durableId="312102909">
+    <w:abstractNumId w:val="6"/>
+  </w:num>
+  <w:num w:numId="8" w16cid:durableId="1895891652">
+    <w:abstractNumId w:val="3"/>
+  </w:num>
+</w:numbering>
+</file>
+
 <file path=word/styles.xml><?xml version="1.0" encoding="utf-8"?>
-<w:styles xmlns:mc="http://schemas.openxmlformats.org/markup-compatibility/2006" xmlns:r="http://schemas.openxmlformats.org/officeDocument/2006/relationships" xmlns:w="http://schemas.openxmlformats.org/wordprocessingml/2006/main" xmlns:w14="http://schemas.microsoft.com/office/word/2010/wordml" xmlns:w15="http://schemas.microsoft.com/office/word/2012/wordml" mc:Ignorable="w14 w15">
+<w:styles xmlns:mc="http://schemas.openxmlformats.org/markup-compatibility/2006" xmlns:r="http://schemas.openxmlformats.org/officeDocument/2006/relationships" xmlns:w="http://schemas.openxmlformats.org/wordprocessingml/2006/main" xmlns:w14="http://schemas.microsoft.com/office/word/2010/wordml" xmlns:w15="http://schemas.microsoft.com/office/word/2012/wordml" xmlns:w16cex="http://schemas.microsoft.com/office/word/2018/wordml/cex" xmlns:w16cid="http://schemas.microsoft.com/office/word/2016/wordml/cid" xmlns:w16="http://schemas.microsoft.com/office/word/2018/wordml" xmlns:w16sdtdh="http://schemas.microsoft.com/office/word/2020/wordml/sdtdatahash" xmlns:w16se="http://schemas.microsoft.com/office/word/2015/wordml/symex" mc:Ignorable="w14 w15 w16se w16cid w16 w16cex w16sdtdh">
   <w:docDefaults>
     <w:rPrDefault>
       <w:rPr>
@@ -916,7 +3152,7 @@
       </w:pPr>
     </w:pPrDefault>
   </w:docDefaults>
-  <w:latentStyles w:defLockedState="0" w:defUIPriority="99" w:defSemiHidden="0" w:defUnhideWhenUsed="0" w:defQFormat="0" w:count="371">
+  <w:latentStyles w:defLockedState="0" w:defUIPriority="99" w:defSemiHidden="0" w:defUnhideWhenUsed="0" w:defQFormat="0" w:count="376">
     <w:lsdException w:name="Normal" w:uiPriority="0" w:qFormat="1"/>
     <w:lsdException w:name="heading 1" w:uiPriority="9" w:qFormat="1"/>
     <w:lsdException w:name="heading 2" w:semiHidden="1" w:uiPriority="9" w:unhideWhenUsed="1" w:qFormat="1"/>
@@ -1288,6 +3524,11 @@
     <w:lsdException w:name="List Table 5 Dark Accent 6" w:uiPriority="50"/>
     <w:lsdException w:name="List Table 6 Colorful Accent 6" w:uiPriority="51"/>
     <w:lsdException w:name="List Table 7 Colorful Accent 6" w:uiPriority="52"/>
+    <w:lsdException w:name="Mention" w:semiHidden="1" w:unhideWhenUsed="1"/>
+    <w:lsdException w:name="Smart Hyperlink" w:semiHidden="1" w:unhideWhenUsed="1"/>
+    <w:lsdException w:name="Hashtag" w:semiHidden="1" w:unhideWhenUsed="1"/>
+    <w:lsdException w:name="Unresolved Mention" w:semiHidden="1" w:unhideWhenUsed="1"/>
+    <w:lsdException w:name="Smart Link" w:semiHidden="1" w:unhideWhenUsed="1"/>
   </w:latentStyles>
   <w:style w:type="paragraph" w:default="1" w:styleId="Normal">
     <w:name w:val="Normal"/>
@@ -1337,7 +3578,6 @@
       <w:spacing w:line="240" w:lineRule="auto"/>
     </w:pPr>
     <w:tblPr>
-      <w:tblInd w:w="0" w:type="dxa"/>
       <w:tblBorders>
         <w:top w:val="single" w:sz="4" w:space="0" w:color="auto"/>
         <w:left w:val="single" w:sz="4" w:space="0" w:color="auto"/>
@@ -1346,13 +3586,68 @@
         <w:insideH w:val="single" w:sz="4" w:space="0" w:color="auto"/>
         <w:insideV w:val="single" w:sz="4" w:space="0" w:color="auto"/>
       </w:tblBorders>
-      <w:tblCellMar>
-        <w:top w:w="0" w:type="dxa"/>
-        <w:left w:w="108" w:type="dxa"/>
-        <w:bottom w:w="0" w:type="dxa"/>
-        <w:right w:w="108" w:type="dxa"/>
-      </w:tblCellMar>
     </w:tblPr>
+  </w:style>
+  <w:style w:type="paragraph" w:styleId="Header">
+    <w:name w:val="header"/>
+    <w:basedOn w:val="Normal"/>
+    <w:link w:val="HeaderChar"/>
+    <w:uiPriority w:val="99"/>
+    <w:unhideWhenUsed/>
+    <w:rsid w:val="001B00F2"/>
+    <w:pPr>
+      <w:tabs>
+        <w:tab w:val="center" w:pos="4680"/>
+        <w:tab w:val="right" w:pos="9360"/>
+      </w:tabs>
+      <w:spacing w:line="240" w:lineRule="auto"/>
+    </w:pPr>
+  </w:style>
+  <w:style w:type="character" w:customStyle="1" w:styleId="HeaderChar">
+    <w:name w:val="Header Char"/>
+    <w:basedOn w:val="DefaultParagraphFont"/>
+    <w:link w:val="Header"/>
+    <w:uiPriority w:val="99"/>
+    <w:rsid w:val="001B00F2"/>
+    <w:rPr>
+      <w:sz w:val="24"/>
+    </w:rPr>
+  </w:style>
+  <w:style w:type="paragraph" w:styleId="Footer">
+    <w:name w:val="footer"/>
+    <w:basedOn w:val="Normal"/>
+    <w:link w:val="FooterChar"/>
+    <w:uiPriority w:val="99"/>
+    <w:unhideWhenUsed/>
+    <w:rsid w:val="001B00F2"/>
+    <w:pPr>
+      <w:tabs>
+        <w:tab w:val="center" w:pos="4680"/>
+        <w:tab w:val="right" w:pos="9360"/>
+      </w:tabs>
+      <w:spacing w:line="240" w:lineRule="auto"/>
+    </w:pPr>
+  </w:style>
+  <w:style w:type="character" w:customStyle="1" w:styleId="FooterChar">
+    <w:name w:val="Footer Char"/>
+    <w:basedOn w:val="DefaultParagraphFont"/>
+    <w:link w:val="Footer"/>
+    <w:uiPriority w:val="99"/>
+    <w:rsid w:val="001B00F2"/>
+    <w:rPr>
+      <w:sz w:val="24"/>
+    </w:rPr>
+  </w:style>
+  <w:style w:type="paragraph" w:styleId="ListParagraph">
+    <w:name w:val="List Paragraph"/>
+    <w:basedOn w:val="Normal"/>
+    <w:uiPriority w:val="34"/>
+    <w:qFormat/>
+    <w:rsid w:val="00547947"/>
+    <w:pPr>
+      <w:ind w:left="720"/>
+      <w:contextualSpacing/>
+    </w:pPr>
   </w:style>
 </w:styles>
 </file>

</xml_diff>

<commit_message>
Syllabus export to word template
</commit_message>
<xml_diff>
--- a/public/word_template/Syllabus_Template.docx
+++ b/public/word_template/Syllabus_Template.docx
@@ -145,6 +145,13 @@
           <w:t>Brainys</w:t>
         </w:r>
       </w:hyperlink>
+      <w:r>
+        <w:rPr>
+          <w:rStyle w:val="Hyperlink"/>
+          <w:lang w:val="en-US"/>
+        </w:rPr>
+        <w:t xml:space="preserve"> </w:t>
+      </w:r>
       <w:r>
         <w:rPr>
           <w:bCs/>
@@ -1334,29 +1341,8 @@
         </w:rPr>
       </w:pPr>
     </w:p>
-    <w:p>
-      <w:pPr>
-        <w:rPr>
-          <w:lang w:val="en-US"/>
-        </w:rPr>
-        <w:sectPr>
-          <w:headerReference w:type="default" r:id="rId9"/>
-          <w:footerReference w:type="default" r:id="rId10"/>
-          <w:pgSz w:w="11906" w:h="16838"/>
-          <w:pgMar w:top="1134" w:right="1134" w:bottom="1134" w:left="1134" w:header="567" w:footer="709" w:gutter="0"/>
-          <w:cols w:space="708"/>
-          <w:docGrid w:linePitch="360"/>
-        </w:sectPr>
-      </w:pPr>
-    </w:p>
-    <w:p>
-      <w:pPr>
-        <w:rPr>
-          <w:lang w:val="en-US"/>
-        </w:rPr>
-      </w:pPr>
-    </w:p>
     <w:sectPr>
+      <w:footerReference w:type="default" r:id="rId9"/>
       <w:pgSz w:w="11906" w:h="16838"/>
       <w:pgMar w:top="1134" w:right="1134" w:bottom="1134" w:left="1134" w:header="709" w:footer="709" w:gutter="0"/>
       <w:cols w:space="708"/>
@@ -1499,62 +1485,6 @@
     </w:p>
   </w:footnote>
 </w:footnotes>
-</file>
-
-<file path=word/header1.xml><?xml version="1.0" encoding="utf-8"?>
-<w:hdr xmlns:wpc="http://schemas.microsoft.com/office/word/2010/wordprocessingCanvas" xmlns:cx="http://schemas.microsoft.com/office/drawing/2014/chartex" xmlns:cx1="http://schemas.microsoft.com/office/drawing/2015/9/8/chartex" xmlns:cx2="http://schemas.microsoft.com/office/drawing/2015/10/21/chartex" xmlns:cx3="http://schemas.microsoft.com/office/drawing/2016/5/9/chartex" xmlns:cx4="http://schemas.microsoft.com/office/drawing/2016/5/10/chartex" xmlns:cx5="http://schemas.microsoft.com/office/drawing/2016/5/11/chartex" xmlns:cx6="http://schemas.microsoft.com/office/drawing/2016/5/12/chartex" xmlns:cx7="http://schemas.microsoft.com/office/drawing/2016/5/13/chartex" xmlns:cx8="http://schemas.microsoft.com/office/drawing/2016/5/14/chartex" xmlns:mc="http://schemas.openxmlformats.org/markup-compatibility/2006" xmlns:aink="http://schemas.microsoft.com/office/drawing/2016/ink" xmlns:am3d="http://schemas.microsoft.com/office/drawing/2017/model3d" xmlns:o="urn:schemas-microsoft-com:office:office" xmlns:r="http://schemas.openxmlformats.org/officeDocument/2006/relationships" xmlns:m="http://schemas.openxmlformats.org/officeDocument/2006/math" xmlns:v="urn:schemas-microsoft-com:vml" xmlns:wp14="http://schemas.microsoft.com/office/word/2010/wordprocessingDrawing" xmlns:wp="http://schemas.openxmlformats.org/drawingml/2006/wordprocessingDrawing" xmlns:w10="urn:schemas-microsoft-com:office:word" xmlns:w="http://schemas.openxmlformats.org/wordprocessingml/2006/main" xmlns:w14="http://schemas.microsoft.com/office/word/2010/wordml" xmlns:w15="http://schemas.microsoft.com/office/word/2012/wordml" xmlns:w16cex="http://schemas.microsoft.com/office/word/2018/wordml/cex" xmlns:w16cid="http://schemas.microsoft.com/office/word/2016/wordml/cid" xmlns:w16="http://schemas.microsoft.com/office/word/2018/wordml" xmlns:w16sdtdh="http://schemas.microsoft.com/office/word/2020/wordml/sdtdatahash" xmlns:w16se="http://schemas.microsoft.com/office/word/2015/wordml/symex" xmlns:wpg="http://schemas.microsoft.com/office/word/2010/wordprocessingGroup" xmlns:wpi="http://schemas.microsoft.com/office/word/2010/wordprocessingInk" xmlns:wne="http://schemas.microsoft.com/office/word/2006/wordml" xmlns:wps="http://schemas.microsoft.com/office/word/2010/wordprocessingShape" mc:Ignorable="w14 w15 w16se w16cid w16 w16cex w16sdtdh wp14">
-  <w:sdt>
-    <w:sdtPr>
-      <w:id w:val="1899856456"/>
-      <w:docPartObj>
-        <w:docPartGallery w:val="Page Numbers (Top of Page)"/>
-        <w:docPartUnique/>
-      </w:docPartObj>
-    </w:sdtPr>
-    <w:sdtEndPr>
-      <w:rPr>
-        <w:noProof/>
-      </w:rPr>
-    </w:sdtEndPr>
-    <w:sdtContent>
-      <w:p>
-        <w:pPr>
-          <w:pStyle w:val="Header"/>
-          <w:jc w:val="right"/>
-        </w:pPr>
-        <w:r>
-          <w:fldChar w:fldCharType="begin"/>
-        </w:r>
-        <w:r>
-          <w:instrText xml:space="preserve"> PAGE   \* MERGEFORMAT </w:instrText>
-        </w:r>
-        <w:r>
-          <w:fldChar w:fldCharType="separate"/>
-        </w:r>
-        <w:r>
-          <w:rPr>
-            <w:noProof/>
-          </w:rPr>
-          <w:t>2</w:t>
-        </w:r>
-        <w:r>
-          <w:rPr>
-            <w:noProof/>
-          </w:rPr>
-          <w:fldChar w:fldCharType="end"/>
-        </w:r>
-      </w:p>
-    </w:sdtContent>
-  </w:sdt>
-  <w:p>
-    <w:pPr>
-      <w:pStyle w:val="Header"/>
-      <w:rPr>
-        <w:lang w:val="en-US"/>
-      </w:rPr>
-    </w:pPr>
-  </w:p>
-</w:hdr>
 </file>
 
 <file path=word/numbering.xml><?xml version="1.0" encoding="utf-8"?>

</xml_diff>

<commit_message>
Adjustment on syllabus word template
</commit_message>
<xml_diff>
--- a/public/word_template/Syllabus_Template.docx
+++ b/public/word_template/Syllabus_Template.docx
@@ -1131,6 +1131,12 @@
           </w:tcPr>
           <w:p>
             <w:pPr>
+              <w:pStyle w:val="ListParagraph"/>
+              <w:numPr>
+                <w:ilvl w:val="0"/>
+                <w:numId w:val="13"/>
+              </w:numPr>
+              <w:ind w:left="164" w:hanging="164"/>
               <w:jc w:val="left"/>
               <w:rPr>
                 <w:lang w:val="en-US"/>
@@ -1140,14 +1146,52 @@
               <w:rPr>
                 <w:lang w:val="en-US"/>
               </w:rPr>
-              <w:t>[item; repeat=</w:t>
+              <w:t>[</w:t>
+            </w:r>
+            <w:r>
+              <w:rPr>
+                <w:lang w:val="en-US"/>
+              </w:rPr>
+              <w:t>item</w:t>
+            </w:r>
+            <w:r>
+              <w:rPr>
+                <w:lang w:val="en-US"/>
+              </w:rPr>
+              <w:t>; repeat=</w:t>
             </w:r>
             <w:proofErr w:type="spellStart"/>
             <w:r>
               <w:rPr>
                 <w:lang w:val="en-US"/>
               </w:rPr>
-              <w:t>inti_silabus</w:t>
+              <w:t>silabus_</w:t>
+            </w:r>
+            <w:proofErr w:type="gramStart"/>
+            <w:r>
+              <w:rPr>
+                <w:lang w:val="en-US"/>
+              </w:rPr>
+              <w:t>pembelajaran</w:t>
+            </w:r>
+            <w:r>
+              <w:rPr>
+                <w:lang w:val="en-US"/>
+              </w:rPr>
+              <w:t>.</w:t>
+            </w:r>
+            <w:r>
+              <w:rPr>
+                <w:lang w:val="en-US"/>
+              </w:rPr>
+              <w:t>inti</w:t>
+            </w:r>
+            <w:proofErr w:type="gramEnd"/>
+            <w:r>
+              <w:rPr>
+                <w:lang w:val="en-US"/>
+              </w:rPr>
+              <w:t>_silabus</w:t>
             </w:r>
             <w:proofErr w:type="spellEnd"/>
             <w:r>
@@ -1161,7 +1205,7 @@
               <w:rPr>
                 <w:lang w:val="en-US"/>
               </w:rPr>
-              <w:t>repreatType</w:t>
+              <w:t>repeatType</w:t>
             </w:r>
             <w:proofErr w:type="spellEnd"/>
             <w:r>
@@ -1170,20 +1214,78 @@
               </w:rPr>
               <w:t>=</w:t>
             </w:r>
-            <w:proofErr w:type="gramStart"/>
-            <w:r>
-              <w:rPr>
-                <w:lang w:val="en-US"/>
-              </w:rPr>
-              <w:t>row][</w:t>
+            <w:r>
+              <w:rPr>
+                <w:lang w:val="en-US"/>
+              </w:rPr>
+              <w:t>row</w:t>
+            </w:r>
+            <w:r>
+              <w:rPr>
+                <w:lang w:val="en-US"/>
+              </w:rPr>
+              <w:t>][</w:t>
             </w:r>
             <w:proofErr w:type="spellStart"/>
-            <w:proofErr w:type="gramEnd"/>
+            <w:r>
+              <w:rPr>
+                <w:lang w:val="en-US"/>
+              </w:rPr>
+              <w:t>isi</w:t>
+            </w:r>
+            <w:proofErr w:type="spellEnd"/>
+            <w:r>
+              <w:rPr>
+                <w:lang w:val="en-US"/>
+              </w:rPr>
+              <w:t>; repeat=</w:t>
+            </w:r>
+            <w:proofErr w:type="spellStart"/>
             <w:r>
               <w:rPr>
                 <w:lang w:val="en-US"/>
               </w:rPr>
               <w:t>item.kompetensi_dasar</w:t>
+            </w:r>
+            <w:proofErr w:type="spellEnd"/>
+            <w:r>
+              <w:rPr>
+                <w:lang w:val="en-US"/>
+              </w:rPr>
+              <w:t xml:space="preserve">; </w:t>
+            </w:r>
+            <w:proofErr w:type="spellStart"/>
+            <w:r>
+              <w:rPr>
+                <w:lang w:val="en-US"/>
+              </w:rPr>
+              <w:t>repeatType</w:t>
+            </w:r>
+            <w:proofErr w:type="spellEnd"/>
+            <w:r>
+              <w:rPr>
+                <w:lang w:val="en-US"/>
+              </w:rPr>
+              <w:t>=list</w:t>
+            </w:r>
+            <w:r>
+              <w:rPr>
+                <w:lang w:val="en-US"/>
+              </w:rPr>
+              <w:t>]</w:t>
+            </w:r>
+            <w:r>
+              <w:rPr>
+                <w:lang w:val="en-US"/>
+              </w:rPr>
+              <w:t>[</w:t>
+            </w:r>
+            <w:proofErr w:type="spellStart"/>
+            <w:r>
+              <w:rPr>
+                <w:lang w:val="en-US"/>
+              </w:rPr>
+              <w:t>isi</w:t>
             </w:r>
             <w:proofErr w:type="spellEnd"/>
             <w:r>
@@ -1200,6 +1302,12 @@
           </w:tcPr>
           <w:p>
             <w:pPr>
+              <w:pStyle w:val="ListParagraph"/>
+              <w:numPr>
+                <w:ilvl w:val="0"/>
+                <w:numId w:val="14"/>
+              </w:numPr>
+              <w:ind w:left="178" w:hanging="178"/>
               <w:jc w:val="left"/>
               <w:rPr>
                 <w:lang w:val="en-US"/>
@@ -1209,20 +1317,42 @@
               <w:rPr>
                 <w:lang w:val="en-US"/>
               </w:rPr>
-              <w:t>[item; repeat=</w:t>
+              <w:t>[</w:t>
             </w:r>
             <w:proofErr w:type="spellStart"/>
             <w:r>
               <w:rPr>
                 <w:lang w:val="en-US"/>
               </w:rPr>
-              <w:t>inti_silabus</w:t>
+              <w:t>isi</w:t>
             </w:r>
             <w:proofErr w:type="spellEnd"/>
             <w:r>
               <w:rPr>
                 <w:lang w:val="en-US"/>
               </w:rPr>
+              <w:t>; repeat=</w:t>
+            </w:r>
+            <w:proofErr w:type="spellStart"/>
+            <w:proofErr w:type="gramStart"/>
+            <w:r>
+              <w:rPr>
+                <w:lang w:val="en-US"/>
+              </w:rPr>
+              <w:t>item.materi</w:t>
+            </w:r>
+            <w:proofErr w:type="gramEnd"/>
+            <w:r>
+              <w:rPr>
+                <w:lang w:val="en-US"/>
+              </w:rPr>
+              <w:t>_pembelajaran</w:t>
+            </w:r>
+            <w:proofErr w:type="spellEnd"/>
+            <w:r>
+              <w:rPr>
+                <w:lang w:val="en-US"/>
+              </w:rPr>
               <w:t xml:space="preserve">; </w:t>
             </w:r>
             <w:proofErr w:type="spellStart"/>
@@ -1230,29 +1360,27 @@
               <w:rPr>
                 <w:lang w:val="en-US"/>
               </w:rPr>
-              <w:t>repreatType</w:t>
+              <w:t>repeatType</w:t>
             </w:r>
             <w:proofErr w:type="spellEnd"/>
             <w:r>
               <w:rPr>
                 <w:lang w:val="en-US"/>
               </w:rPr>
-              <w:t>=</w:t>
-            </w:r>
-            <w:proofErr w:type="gramStart"/>
-            <w:r>
-              <w:rPr>
-                <w:lang w:val="en-US"/>
-              </w:rPr>
-              <w:t>row][</w:t>
+              <w:t>=list][</w:t>
             </w:r>
             <w:proofErr w:type="spellStart"/>
-            <w:proofErr w:type="gramEnd"/>
-            <w:r>
-              <w:rPr>
-                <w:lang w:val="en-US"/>
-              </w:rPr>
-              <w:t>item.materi_pembelajaran</w:t>
+            <w:r>
+              <w:rPr>
+                <w:lang w:val="en-US"/>
+              </w:rPr>
+              <w:t>is</w:t>
+            </w:r>
+            <w:r>
+              <w:rPr>
+                <w:lang w:val="en-US"/>
+              </w:rPr>
+              <w:t>i</w:t>
             </w:r>
             <w:proofErr w:type="spellEnd"/>
             <w:r>
@@ -1269,6 +1397,12 @@
           </w:tcPr>
           <w:p>
             <w:pPr>
+              <w:pStyle w:val="ListParagraph"/>
+              <w:numPr>
+                <w:ilvl w:val="0"/>
+                <w:numId w:val="15"/>
+              </w:numPr>
+              <w:ind w:left="184" w:hanging="184"/>
               <w:jc w:val="left"/>
               <w:rPr>
                 <w:lang w:val="en-US"/>
@@ -1278,20 +1412,48 @@
               <w:rPr>
                 <w:lang w:val="en-US"/>
               </w:rPr>
-              <w:t>[item; repeat=</w:t>
+              <w:t>[</w:t>
             </w:r>
             <w:proofErr w:type="spellStart"/>
             <w:r>
               <w:rPr>
                 <w:lang w:val="en-US"/>
               </w:rPr>
-              <w:t>inti_silabus</w:t>
+              <w:t>isi</w:t>
             </w:r>
             <w:proofErr w:type="spellEnd"/>
             <w:r>
               <w:rPr>
                 <w:lang w:val="en-US"/>
               </w:rPr>
+              <w:t>; repeat=</w:t>
+            </w:r>
+            <w:proofErr w:type="spellStart"/>
+            <w:proofErr w:type="gramStart"/>
+            <w:r>
+              <w:rPr>
+                <w:lang w:val="en-US"/>
+              </w:rPr>
+              <w:t>item</w:t>
+            </w:r>
+            <w:r>
+              <w:rPr>
+                <w:lang w:val="en-US"/>
+              </w:rPr>
+              <w:t>.kegiatan</w:t>
+            </w:r>
+            <w:proofErr w:type="gramEnd"/>
+            <w:r>
+              <w:rPr>
+                <w:lang w:val="en-US"/>
+              </w:rPr>
+              <w:t>_pembelajaran</w:t>
+            </w:r>
+            <w:proofErr w:type="spellEnd"/>
+            <w:r>
+              <w:rPr>
+                <w:lang w:val="en-US"/>
+              </w:rPr>
               <w:t xml:space="preserve">; </w:t>
             </w:r>
             <w:proofErr w:type="spellStart"/>
@@ -1299,29 +1461,21 @@
               <w:rPr>
                 <w:lang w:val="en-US"/>
               </w:rPr>
-              <w:t>repreatType</w:t>
+              <w:t>repeatType</w:t>
             </w:r>
             <w:proofErr w:type="spellEnd"/>
             <w:r>
               <w:rPr>
                 <w:lang w:val="en-US"/>
               </w:rPr>
-              <w:t>=</w:t>
-            </w:r>
-            <w:proofErr w:type="gramStart"/>
-            <w:r>
-              <w:rPr>
-                <w:lang w:val="en-US"/>
-              </w:rPr>
-              <w:t>row][</w:t>
+              <w:t>=list][</w:t>
             </w:r>
             <w:proofErr w:type="spellStart"/>
-            <w:proofErr w:type="gramEnd"/>
-            <w:r>
-              <w:rPr>
-                <w:lang w:val="en-US"/>
-              </w:rPr>
-              <w:t>item.kegiatan_pembelajaran</w:t>
+            <w:r>
+              <w:rPr>
+                <w:lang w:val="en-US"/>
+              </w:rPr>
+              <w:t>isi</w:t>
             </w:r>
             <w:proofErr w:type="spellEnd"/>
             <w:r>
@@ -1720,7 +1874,7 @@
   <w:abstractNum w:abstractNumId="2" w15:restartNumberingAfterBreak="0">
     <w:nsid w:val="10B930B4"/>
     <w:multiLevelType w:val="hybridMultilevel"/>
-    <w:tmpl w:val="4C62ADAE"/>
+    <w:tmpl w:val="3634C9A0"/>
     <w:lvl w:ilvl="0" w:tplc="38090001">
       <w:start w:val="1"/>
       <w:numFmt w:val="bullet"/>
@@ -1831,6 +1985,181 @@
     </w:lvl>
   </w:abstractNum>
   <w:abstractNum w:abstractNumId="3" w15:restartNumberingAfterBreak="0">
+    <w:nsid w:val="1995244D"/>
+    <w:multiLevelType w:val="hybridMultilevel"/>
+    <w:tmpl w:val="AC445B24"/>
+    <w:lvl w:ilvl="0" w:tplc="38090001">
+      <w:start w:val="1"/>
+      <w:numFmt w:val="bullet"/>
+      <w:lvlText w:val=""/>
+      <w:lvlJc w:val="left"/>
+      <w:pPr>
+        <w:ind w:left="720" w:hanging="360"/>
+      </w:pPr>
+      <w:rPr>
+        <w:rFonts w:ascii="Symbol" w:hAnsi="Symbol" w:hint="default"/>
+      </w:rPr>
+    </w:lvl>
+    <w:lvl w:ilvl="1" w:tplc="38090019" w:tentative="1">
+      <w:start w:val="1"/>
+      <w:numFmt w:val="lowerLetter"/>
+      <w:lvlText w:val="%2."/>
+      <w:lvlJc w:val="left"/>
+      <w:pPr>
+        <w:ind w:left="1440" w:hanging="360"/>
+      </w:pPr>
+    </w:lvl>
+    <w:lvl w:ilvl="2" w:tplc="3809001B" w:tentative="1">
+      <w:start w:val="1"/>
+      <w:numFmt w:val="lowerRoman"/>
+      <w:lvlText w:val="%3."/>
+      <w:lvlJc w:val="right"/>
+      <w:pPr>
+        <w:ind w:left="2160" w:hanging="180"/>
+      </w:pPr>
+    </w:lvl>
+    <w:lvl w:ilvl="3" w:tplc="3809000F" w:tentative="1">
+      <w:start w:val="1"/>
+      <w:numFmt w:val="decimal"/>
+      <w:lvlText w:val="%4."/>
+      <w:lvlJc w:val="left"/>
+      <w:pPr>
+        <w:ind w:left="2880" w:hanging="360"/>
+      </w:pPr>
+    </w:lvl>
+    <w:lvl w:ilvl="4" w:tplc="38090019" w:tentative="1">
+      <w:start w:val="1"/>
+      <w:numFmt w:val="lowerLetter"/>
+      <w:lvlText w:val="%5."/>
+      <w:lvlJc w:val="left"/>
+      <w:pPr>
+        <w:ind w:left="3600" w:hanging="360"/>
+      </w:pPr>
+    </w:lvl>
+    <w:lvl w:ilvl="5" w:tplc="3809001B" w:tentative="1">
+      <w:start w:val="1"/>
+      <w:numFmt w:val="lowerRoman"/>
+      <w:lvlText w:val="%6."/>
+      <w:lvlJc w:val="right"/>
+      <w:pPr>
+        <w:ind w:left="4320" w:hanging="180"/>
+      </w:pPr>
+    </w:lvl>
+    <w:lvl w:ilvl="6" w:tplc="3809000F" w:tentative="1">
+      <w:start w:val="1"/>
+      <w:numFmt w:val="decimal"/>
+      <w:lvlText w:val="%7."/>
+      <w:lvlJc w:val="left"/>
+      <w:pPr>
+        <w:ind w:left="5040" w:hanging="360"/>
+      </w:pPr>
+    </w:lvl>
+    <w:lvl w:ilvl="7" w:tplc="38090019" w:tentative="1">
+      <w:start w:val="1"/>
+      <w:numFmt w:val="lowerLetter"/>
+      <w:lvlText w:val="%8."/>
+      <w:lvlJc w:val="left"/>
+      <w:pPr>
+        <w:ind w:left="5760" w:hanging="360"/>
+      </w:pPr>
+    </w:lvl>
+    <w:lvl w:ilvl="8" w:tplc="3809001B" w:tentative="1">
+      <w:start w:val="1"/>
+      <w:numFmt w:val="lowerRoman"/>
+      <w:lvlText w:val="%9."/>
+      <w:lvlJc w:val="right"/>
+      <w:pPr>
+        <w:ind w:left="6480" w:hanging="180"/>
+      </w:pPr>
+    </w:lvl>
+  </w:abstractNum>
+  <w:abstractNum w:abstractNumId="4" w15:restartNumberingAfterBreak="0">
+    <w:nsid w:val="23941BEF"/>
+    <w:multiLevelType w:val="hybridMultilevel"/>
+    <w:tmpl w:val="603AF07E"/>
+    <w:lvl w:ilvl="0" w:tplc="3809000F">
+      <w:start w:val="1"/>
+      <w:numFmt w:val="decimal"/>
+      <w:lvlText w:val="%1."/>
+      <w:lvlJc w:val="left"/>
+      <w:pPr>
+        <w:ind w:left="720" w:hanging="360"/>
+      </w:pPr>
+    </w:lvl>
+    <w:lvl w:ilvl="1" w:tplc="38090019" w:tentative="1">
+      <w:start w:val="1"/>
+      <w:numFmt w:val="lowerLetter"/>
+      <w:lvlText w:val="%2."/>
+      <w:lvlJc w:val="left"/>
+      <w:pPr>
+        <w:ind w:left="1440" w:hanging="360"/>
+      </w:pPr>
+    </w:lvl>
+    <w:lvl w:ilvl="2" w:tplc="3809001B" w:tentative="1">
+      <w:start w:val="1"/>
+      <w:numFmt w:val="lowerRoman"/>
+      <w:lvlText w:val="%3."/>
+      <w:lvlJc w:val="right"/>
+      <w:pPr>
+        <w:ind w:left="2160" w:hanging="180"/>
+      </w:pPr>
+    </w:lvl>
+    <w:lvl w:ilvl="3" w:tplc="3809000F" w:tentative="1">
+      <w:start w:val="1"/>
+      <w:numFmt w:val="decimal"/>
+      <w:lvlText w:val="%4."/>
+      <w:lvlJc w:val="left"/>
+      <w:pPr>
+        <w:ind w:left="2880" w:hanging="360"/>
+      </w:pPr>
+    </w:lvl>
+    <w:lvl w:ilvl="4" w:tplc="38090019" w:tentative="1">
+      <w:start w:val="1"/>
+      <w:numFmt w:val="lowerLetter"/>
+      <w:lvlText w:val="%5."/>
+      <w:lvlJc w:val="left"/>
+      <w:pPr>
+        <w:ind w:left="3600" w:hanging="360"/>
+      </w:pPr>
+    </w:lvl>
+    <w:lvl w:ilvl="5" w:tplc="3809001B" w:tentative="1">
+      <w:start w:val="1"/>
+      <w:numFmt w:val="lowerRoman"/>
+      <w:lvlText w:val="%6."/>
+      <w:lvlJc w:val="right"/>
+      <w:pPr>
+        <w:ind w:left="4320" w:hanging="180"/>
+      </w:pPr>
+    </w:lvl>
+    <w:lvl w:ilvl="6" w:tplc="3809000F" w:tentative="1">
+      <w:start w:val="1"/>
+      <w:numFmt w:val="decimal"/>
+      <w:lvlText w:val="%7."/>
+      <w:lvlJc w:val="left"/>
+      <w:pPr>
+        <w:ind w:left="5040" w:hanging="360"/>
+      </w:pPr>
+    </w:lvl>
+    <w:lvl w:ilvl="7" w:tplc="38090019" w:tentative="1">
+      <w:start w:val="1"/>
+      <w:numFmt w:val="lowerLetter"/>
+      <w:lvlText w:val="%8."/>
+      <w:lvlJc w:val="left"/>
+      <w:pPr>
+        <w:ind w:left="5760" w:hanging="360"/>
+      </w:pPr>
+    </w:lvl>
+    <w:lvl w:ilvl="8" w:tplc="3809001B" w:tentative="1">
+      <w:start w:val="1"/>
+      <w:numFmt w:val="lowerRoman"/>
+      <w:lvlText w:val="%9."/>
+      <w:lvlJc w:val="right"/>
+      <w:pPr>
+        <w:ind w:left="6480" w:hanging="180"/>
+      </w:pPr>
+    </w:lvl>
+  </w:abstractNum>
+  <w:abstractNum w:abstractNumId="5" w15:restartNumberingAfterBreak="0">
     <w:nsid w:val="296122FA"/>
     <w:multiLevelType w:val="hybridMultilevel"/>
     <w:tmpl w:val="0CAA344C"/>
@@ -1943,7 +2272,120 @@
       </w:rPr>
     </w:lvl>
   </w:abstractNum>
-  <w:abstractNum w:abstractNumId="4" w15:restartNumberingAfterBreak="0">
+  <w:abstractNum w:abstractNumId="6" w15:restartNumberingAfterBreak="0">
+    <w:nsid w:val="37EA4AE6"/>
+    <w:multiLevelType w:val="hybridMultilevel"/>
+    <w:tmpl w:val="510E0A6C"/>
+    <w:lvl w:ilvl="0" w:tplc="38090005">
+      <w:start w:val="1"/>
+      <w:numFmt w:val="bullet"/>
+      <w:lvlText w:val=""/>
+      <w:lvlJc w:val="left"/>
+      <w:pPr>
+        <w:ind w:left="1045" w:hanging="360"/>
+      </w:pPr>
+      <w:rPr>
+        <w:rFonts w:ascii="Wingdings" w:hAnsi="Wingdings" w:hint="default"/>
+      </w:rPr>
+    </w:lvl>
+    <w:lvl w:ilvl="1" w:tplc="38090003" w:tentative="1">
+      <w:start w:val="1"/>
+      <w:numFmt w:val="bullet"/>
+      <w:lvlText w:val="o"/>
+      <w:lvlJc w:val="left"/>
+      <w:pPr>
+        <w:ind w:left="1765" w:hanging="360"/>
+      </w:pPr>
+      <w:rPr>
+        <w:rFonts w:ascii="Courier New" w:hAnsi="Courier New" w:cs="Courier New" w:hint="default"/>
+      </w:rPr>
+    </w:lvl>
+    <w:lvl w:ilvl="2" w:tplc="38090005" w:tentative="1">
+      <w:start w:val="1"/>
+      <w:numFmt w:val="bullet"/>
+      <w:lvlText w:val=""/>
+      <w:lvlJc w:val="left"/>
+      <w:pPr>
+        <w:ind w:left="2485" w:hanging="360"/>
+      </w:pPr>
+      <w:rPr>
+        <w:rFonts w:ascii="Wingdings" w:hAnsi="Wingdings" w:hint="default"/>
+      </w:rPr>
+    </w:lvl>
+    <w:lvl w:ilvl="3" w:tplc="38090001" w:tentative="1">
+      <w:start w:val="1"/>
+      <w:numFmt w:val="bullet"/>
+      <w:lvlText w:val=""/>
+      <w:lvlJc w:val="left"/>
+      <w:pPr>
+        <w:ind w:left="3205" w:hanging="360"/>
+      </w:pPr>
+      <w:rPr>
+        <w:rFonts w:ascii="Symbol" w:hAnsi="Symbol" w:hint="default"/>
+      </w:rPr>
+    </w:lvl>
+    <w:lvl w:ilvl="4" w:tplc="38090003" w:tentative="1">
+      <w:start w:val="1"/>
+      <w:numFmt w:val="bullet"/>
+      <w:lvlText w:val="o"/>
+      <w:lvlJc w:val="left"/>
+      <w:pPr>
+        <w:ind w:left="3925" w:hanging="360"/>
+      </w:pPr>
+      <w:rPr>
+        <w:rFonts w:ascii="Courier New" w:hAnsi="Courier New" w:cs="Courier New" w:hint="default"/>
+      </w:rPr>
+    </w:lvl>
+    <w:lvl w:ilvl="5" w:tplc="38090005" w:tentative="1">
+      <w:start w:val="1"/>
+      <w:numFmt w:val="bullet"/>
+      <w:lvlText w:val=""/>
+      <w:lvlJc w:val="left"/>
+      <w:pPr>
+        <w:ind w:left="4645" w:hanging="360"/>
+      </w:pPr>
+      <w:rPr>
+        <w:rFonts w:ascii="Wingdings" w:hAnsi="Wingdings" w:hint="default"/>
+      </w:rPr>
+    </w:lvl>
+    <w:lvl w:ilvl="6" w:tplc="38090001" w:tentative="1">
+      <w:start w:val="1"/>
+      <w:numFmt w:val="bullet"/>
+      <w:lvlText w:val=""/>
+      <w:lvlJc w:val="left"/>
+      <w:pPr>
+        <w:ind w:left="5365" w:hanging="360"/>
+      </w:pPr>
+      <w:rPr>
+        <w:rFonts w:ascii="Symbol" w:hAnsi="Symbol" w:hint="default"/>
+      </w:rPr>
+    </w:lvl>
+    <w:lvl w:ilvl="7" w:tplc="38090003" w:tentative="1">
+      <w:start w:val="1"/>
+      <w:numFmt w:val="bullet"/>
+      <w:lvlText w:val="o"/>
+      <w:lvlJc w:val="left"/>
+      <w:pPr>
+        <w:ind w:left="6085" w:hanging="360"/>
+      </w:pPr>
+      <w:rPr>
+        <w:rFonts w:ascii="Courier New" w:hAnsi="Courier New" w:cs="Courier New" w:hint="default"/>
+      </w:rPr>
+    </w:lvl>
+    <w:lvl w:ilvl="8" w:tplc="38090005" w:tentative="1">
+      <w:start w:val="1"/>
+      <w:numFmt w:val="bullet"/>
+      <w:lvlText w:val=""/>
+      <w:lvlJc w:val="left"/>
+      <w:pPr>
+        <w:ind w:left="6805" w:hanging="360"/>
+      </w:pPr>
+      <w:rPr>
+        <w:rFonts w:ascii="Wingdings" w:hAnsi="Wingdings" w:hint="default"/>
+      </w:rPr>
+    </w:lvl>
+  </w:abstractNum>
+  <w:abstractNum w:abstractNumId="7" w15:restartNumberingAfterBreak="0">
     <w:nsid w:val="3A784F5A"/>
     <w:multiLevelType w:val="hybridMultilevel"/>
     <w:tmpl w:val="D3D88B28"/>
@@ -2029,7 +2471,93 @@
       </w:pPr>
     </w:lvl>
   </w:abstractNum>
-  <w:abstractNum w:abstractNumId="5" w15:restartNumberingAfterBreak="0">
+  <w:abstractNum w:abstractNumId="8" w15:restartNumberingAfterBreak="0">
+    <w:nsid w:val="41F772AD"/>
+    <w:multiLevelType w:val="hybridMultilevel"/>
+    <w:tmpl w:val="48D816E8"/>
+    <w:lvl w:ilvl="0" w:tplc="3809000F">
+      <w:start w:val="1"/>
+      <w:numFmt w:val="decimal"/>
+      <w:lvlText w:val="%1."/>
+      <w:lvlJc w:val="left"/>
+      <w:pPr>
+        <w:ind w:left="720" w:hanging="360"/>
+      </w:pPr>
+    </w:lvl>
+    <w:lvl w:ilvl="1" w:tplc="38090019" w:tentative="1">
+      <w:start w:val="1"/>
+      <w:numFmt w:val="lowerLetter"/>
+      <w:lvlText w:val="%2."/>
+      <w:lvlJc w:val="left"/>
+      <w:pPr>
+        <w:ind w:left="1440" w:hanging="360"/>
+      </w:pPr>
+    </w:lvl>
+    <w:lvl w:ilvl="2" w:tplc="3809001B" w:tentative="1">
+      <w:start w:val="1"/>
+      <w:numFmt w:val="lowerRoman"/>
+      <w:lvlText w:val="%3."/>
+      <w:lvlJc w:val="right"/>
+      <w:pPr>
+        <w:ind w:left="2160" w:hanging="180"/>
+      </w:pPr>
+    </w:lvl>
+    <w:lvl w:ilvl="3" w:tplc="3809000F" w:tentative="1">
+      <w:start w:val="1"/>
+      <w:numFmt w:val="decimal"/>
+      <w:lvlText w:val="%4."/>
+      <w:lvlJc w:val="left"/>
+      <w:pPr>
+        <w:ind w:left="2880" w:hanging="360"/>
+      </w:pPr>
+    </w:lvl>
+    <w:lvl w:ilvl="4" w:tplc="38090019" w:tentative="1">
+      <w:start w:val="1"/>
+      <w:numFmt w:val="lowerLetter"/>
+      <w:lvlText w:val="%5."/>
+      <w:lvlJc w:val="left"/>
+      <w:pPr>
+        <w:ind w:left="3600" w:hanging="360"/>
+      </w:pPr>
+    </w:lvl>
+    <w:lvl w:ilvl="5" w:tplc="3809001B" w:tentative="1">
+      <w:start w:val="1"/>
+      <w:numFmt w:val="lowerRoman"/>
+      <w:lvlText w:val="%6."/>
+      <w:lvlJc w:val="right"/>
+      <w:pPr>
+        <w:ind w:left="4320" w:hanging="180"/>
+      </w:pPr>
+    </w:lvl>
+    <w:lvl w:ilvl="6" w:tplc="3809000F" w:tentative="1">
+      <w:start w:val="1"/>
+      <w:numFmt w:val="decimal"/>
+      <w:lvlText w:val="%7."/>
+      <w:lvlJc w:val="left"/>
+      <w:pPr>
+        <w:ind w:left="5040" w:hanging="360"/>
+      </w:pPr>
+    </w:lvl>
+    <w:lvl w:ilvl="7" w:tplc="38090019" w:tentative="1">
+      <w:start w:val="1"/>
+      <w:numFmt w:val="lowerLetter"/>
+      <w:lvlText w:val="%8."/>
+      <w:lvlJc w:val="left"/>
+      <w:pPr>
+        <w:ind w:left="5760" w:hanging="360"/>
+      </w:pPr>
+    </w:lvl>
+    <w:lvl w:ilvl="8" w:tplc="3809001B" w:tentative="1">
+      <w:start w:val="1"/>
+      <w:numFmt w:val="lowerRoman"/>
+      <w:lvlText w:val="%9."/>
+      <w:lvlJc w:val="right"/>
+      <w:pPr>
+        <w:ind w:left="6480" w:hanging="180"/>
+      </w:pPr>
+    </w:lvl>
+  </w:abstractNum>
+  <w:abstractNum w:abstractNumId="9" w15:restartNumberingAfterBreak="0">
     <w:nsid w:val="436412EC"/>
     <w:multiLevelType w:val="hybridMultilevel"/>
     <w:tmpl w:val="0AF6BCDE"/>
@@ -2142,7 +2670,93 @@
       </w:rPr>
     </w:lvl>
   </w:abstractNum>
-  <w:abstractNum w:abstractNumId="6" w15:restartNumberingAfterBreak="0">
+  <w:abstractNum w:abstractNumId="10" w15:restartNumberingAfterBreak="0">
+    <w:nsid w:val="50AE793C"/>
+    <w:multiLevelType w:val="hybridMultilevel"/>
+    <w:tmpl w:val="603AF07E"/>
+    <w:lvl w:ilvl="0" w:tplc="3809000F">
+      <w:start w:val="1"/>
+      <w:numFmt w:val="decimal"/>
+      <w:lvlText w:val="%1."/>
+      <w:lvlJc w:val="left"/>
+      <w:pPr>
+        <w:ind w:left="720" w:hanging="360"/>
+      </w:pPr>
+    </w:lvl>
+    <w:lvl w:ilvl="1" w:tplc="38090019" w:tentative="1">
+      <w:start w:val="1"/>
+      <w:numFmt w:val="lowerLetter"/>
+      <w:lvlText w:val="%2."/>
+      <w:lvlJc w:val="left"/>
+      <w:pPr>
+        <w:ind w:left="1440" w:hanging="360"/>
+      </w:pPr>
+    </w:lvl>
+    <w:lvl w:ilvl="2" w:tplc="3809001B" w:tentative="1">
+      <w:start w:val="1"/>
+      <w:numFmt w:val="lowerRoman"/>
+      <w:lvlText w:val="%3."/>
+      <w:lvlJc w:val="right"/>
+      <w:pPr>
+        <w:ind w:left="2160" w:hanging="180"/>
+      </w:pPr>
+    </w:lvl>
+    <w:lvl w:ilvl="3" w:tplc="3809000F" w:tentative="1">
+      <w:start w:val="1"/>
+      <w:numFmt w:val="decimal"/>
+      <w:lvlText w:val="%4."/>
+      <w:lvlJc w:val="left"/>
+      <w:pPr>
+        <w:ind w:left="2880" w:hanging="360"/>
+      </w:pPr>
+    </w:lvl>
+    <w:lvl w:ilvl="4" w:tplc="38090019" w:tentative="1">
+      <w:start w:val="1"/>
+      <w:numFmt w:val="lowerLetter"/>
+      <w:lvlText w:val="%5."/>
+      <w:lvlJc w:val="left"/>
+      <w:pPr>
+        <w:ind w:left="3600" w:hanging="360"/>
+      </w:pPr>
+    </w:lvl>
+    <w:lvl w:ilvl="5" w:tplc="3809001B" w:tentative="1">
+      <w:start w:val="1"/>
+      <w:numFmt w:val="lowerRoman"/>
+      <w:lvlText w:val="%6."/>
+      <w:lvlJc w:val="right"/>
+      <w:pPr>
+        <w:ind w:left="4320" w:hanging="180"/>
+      </w:pPr>
+    </w:lvl>
+    <w:lvl w:ilvl="6" w:tplc="3809000F" w:tentative="1">
+      <w:start w:val="1"/>
+      <w:numFmt w:val="decimal"/>
+      <w:lvlText w:val="%7."/>
+      <w:lvlJc w:val="left"/>
+      <w:pPr>
+        <w:ind w:left="5040" w:hanging="360"/>
+      </w:pPr>
+    </w:lvl>
+    <w:lvl w:ilvl="7" w:tplc="38090019" w:tentative="1">
+      <w:start w:val="1"/>
+      <w:numFmt w:val="lowerLetter"/>
+      <w:lvlText w:val="%8."/>
+      <w:lvlJc w:val="left"/>
+      <w:pPr>
+        <w:ind w:left="5760" w:hanging="360"/>
+      </w:pPr>
+    </w:lvl>
+    <w:lvl w:ilvl="8" w:tplc="3809001B" w:tentative="1">
+      <w:start w:val="1"/>
+      <w:numFmt w:val="lowerRoman"/>
+      <w:lvlText w:val="%9."/>
+      <w:lvlJc w:val="right"/>
+      <w:pPr>
+        <w:ind w:left="6480" w:hanging="180"/>
+      </w:pPr>
+    </w:lvl>
+  </w:abstractNum>
+  <w:abstractNum w:abstractNumId="11" w15:restartNumberingAfterBreak="0">
     <w:nsid w:val="5B7F6358"/>
     <w:multiLevelType w:val="hybridMultilevel"/>
     <w:tmpl w:val="FD122EDC"/>
@@ -2255,7 +2869,7 @@
       </w:rPr>
     </w:lvl>
   </w:abstractNum>
-  <w:abstractNum w:abstractNumId="7" w15:restartNumberingAfterBreak="0">
+  <w:abstractNum w:abstractNumId="12" w15:restartNumberingAfterBreak="0">
     <w:nsid w:val="620D61B8"/>
     <w:multiLevelType w:val="hybridMultilevel"/>
     <w:tmpl w:val="24E81B50"/>
@@ -2344,7 +2958,7 @@
       </w:pPr>
     </w:lvl>
   </w:abstractNum>
-  <w:abstractNum w:abstractNumId="8" w15:restartNumberingAfterBreak="0">
+  <w:abstractNum w:abstractNumId="13" w15:restartNumberingAfterBreak="0">
     <w:nsid w:val="751A3AF5"/>
     <w:multiLevelType w:val="hybridMultilevel"/>
     <w:tmpl w:val="1FDC840C"/>
@@ -2457,32 +3071,139 @@
       </w:rPr>
     </w:lvl>
   </w:abstractNum>
+  <w:abstractNum w:abstractNumId="14" w15:restartNumberingAfterBreak="0">
+    <w:nsid w:val="75CB4E34"/>
+    <w:multiLevelType w:val="hybridMultilevel"/>
+    <w:tmpl w:val="CFAEDFEC"/>
+    <w:lvl w:ilvl="0" w:tplc="38090003">
+      <w:start w:val="1"/>
+      <w:numFmt w:val="bullet"/>
+      <w:lvlText w:val="o"/>
+      <w:lvlJc w:val="left"/>
+      <w:pPr>
+        <w:ind w:left="720" w:hanging="360"/>
+      </w:pPr>
+      <w:rPr>
+        <w:rFonts w:ascii="Courier New" w:hAnsi="Courier New" w:cs="Courier New" w:hint="default"/>
+      </w:rPr>
+    </w:lvl>
+    <w:lvl w:ilvl="1" w:tplc="38090019" w:tentative="1">
+      <w:start w:val="1"/>
+      <w:numFmt w:val="lowerLetter"/>
+      <w:lvlText w:val="%2."/>
+      <w:lvlJc w:val="left"/>
+      <w:pPr>
+        <w:ind w:left="1440" w:hanging="360"/>
+      </w:pPr>
+    </w:lvl>
+    <w:lvl w:ilvl="2" w:tplc="3809001B" w:tentative="1">
+      <w:start w:val="1"/>
+      <w:numFmt w:val="lowerRoman"/>
+      <w:lvlText w:val="%3."/>
+      <w:lvlJc w:val="right"/>
+      <w:pPr>
+        <w:ind w:left="2160" w:hanging="180"/>
+      </w:pPr>
+    </w:lvl>
+    <w:lvl w:ilvl="3" w:tplc="3809000F" w:tentative="1">
+      <w:start w:val="1"/>
+      <w:numFmt w:val="decimal"/>
+      <w:lvlText w:val="%4."/>
+      <w:lvlJc w:val="left"/>
+      <w:pPr>
+        <w:ind w:left="2880" w:hanging="360"/>
+      </w:pPr>
+    </w:lvl>
+    <w:lvl w:ilvl="4" w:tplc="38090019" w:tentative="1">
+      <w:start w:val="1"/>
+      <w:numFmt w:val="lowerLetter"/>
+      <w:lvlText w:val="%5."/>
+      <w:lvlJc w:val="left"/>
+      <w:pPr>
+        <w:ind w:left="3600" w:hanging="360"/>
+      </w:pPr>
+    </w:lvl>
+    <w:lvl w:ilvl="5" w:tplc="3809001B" w:tentative="1">
+      <w:start w:val="1"/>
+      <w:numFmt w:val="lowerRoman"/>
+      <w:lvlText w:val="%6."/>
+      <w:lvlJc w:val="right"/>
+      <w:pPr>
+        <w:ind w:left="4320" w:hanging="180"/>
+      </w:pPr>
+    </w:lvl>
+    <w:lvl w:ilvl="6" w:tplc="3809000F" w:tentative="1">
+      <w:start w:val="1"/>
+      <w:numFmt w:val="decimal"/>
+      <w:lvlText w:val="%7."/>
+      <w:lvlJc w:val="left"/>
+      <w:pPr>
+        <w:ind w:left="5040" w:hanging="360"/>
+      </w:pPr>
+    </w:lvl>
+    <w:lvl w:ilvl="7" w:tplc="38090019" w:tentative="1">
+      <w:start w:val="1"/>
+      <w:numFmt w:val="lowerLetter"/>
+      <w:lvlText w:val="%8."/>
+      <w:lvlJc w:val="left"/>
+      <w:pPr>
+        <w:ind w:left="5760" w:hanging="360"/>
+      </w:pPr>
+    </w:lvl>
+    <w:lvl w:ilvl="8" w:tplc="3809001B" w:tentative="1">
+      <w:start w:val="1"/>
+      <w:numFmt w:val="lowerRoman"/>
+      <w:lvlText w:val="%9."/>
+      <w:lvlJc w:val="right"/>
+      <w:pPr>
+        <w:ind w:left="6480" w:hanging="180"/>
+      </w:pPr>
+    </w:lvl>
+  </w:abstractNum>
   <w:num w:numId="1">
-    <w:abstractNumId w:val="6"/>
+    <w:abstractNumId w:val="11"/>
   </w:num>
   <w:num w:numId="2">
     <w:abstractNumId w:val="1"/>
   </w:num>
   <w:num w:numId="3">
-    <w:abstractNumId w:val="3"/>
+    <w:abstractNumId w:val="5"/>
   </w:num>
   <w:num w:numId="4">
-    <w:abstractNumId w:val="8"/>
+    <w:abstractNumId w:val="13"/>
   </w:num>
   <w:num w:numId="5">
     <w:abstractNumId w:val="0"/>
   </w:num>
   <w:num w:numId="6">
-    <w:abstractNumId w:val="5"/>
+    <w:abstractNumId w:val="9"/>
   </w:num>
   <w:num w:numId="7">
-    <w:abstractNumId w:val="7"/>
+    <w:abstractNumId w:val="12"/>
   </w:num>
   <w:num w:numId="8">
-    <w:abstractNumId w:val="4"/>
+    <w:abstractNumId w:val="7"/>
   </w:num>
   <w:num w:numId="9">
     <w:abstractNumId w:val="2"/>
+  </w:num>
+  <w:num w:numId="10">
+    <w:abstractNumId w:val="8"/>
+  </w:num>
+  <w:num w:numId="11">
+    <w:abstractNumId w:val="4"/>
+  </w:num>
+  <w:num w:numId="12">
+    <w:abstractNumId w:val="10"/>
+  </w:num>
+  <w:num w:numId="13">
+    <w:abstractNumId w:val="3"/>
+  </w:num>
+  <w:num w:numId="14">
+    <w:abstractNumId w:val="14"/>
+  </w:num>
+  <w:num w:numId="15">
+    <w:abstractNumId w:val="6"/>
   </w:num>
 </w:numbering>
 </file>

</xml_diff>